<commit_message>
Atualizando métricas no GRE
</commit_message>
<xml_diff>
--- a/Processos/Definicao/GRE-Processo.v.1.0.1.docx
+++ b/Processos/Definicao/GRE-Processo.v.1.0.1.docx
@@ -2104,375 +2104,11 @@
         <w:pStyle w:val="Normal"/>
         <w:ind w:left="360" w:hanging="0"/>
         <w:jc w:val="both"/>
-        <w:rPr>
-          <w:rFonts w:ascii="Arial" w:hAnsi="Arial" w:cs="Arial"/>
-        </w:rPr>
+        <w:rPr/>
       </w:pPr>
       <w:r>
         <w:rPr/>
         <w:t> </w:t>
-      </w:r>
-      <w:r>
-        <w:rPr>
-          <w:rFonts w:cs="Arial" w:ascii="Arial" w:hAnsi="Arial"/>
-        </w:rPr>
-        <w:t>&lt;Definir os indicadores de desempenho do processo. Esses indicadores devem mostrar a eficiência e a eficácia do processo. &gt;</w:t>
-      </w:r>
-    </w:p>
-    <w:p>
-      <w:pPr>
-        <w:pStyle w:val="Normal"/>
-        <w:numPr>
-          <w:ilvl w:val="0"/>
-          <w:numId w:val="0"/>
-        </w:numPr>
-        <w:ind w:left="360" w:hanging="0"/>
-        <w:outlineLvl w:val="0"/>
-        <w:rPr>
-          <w:rFonts w:ascii="Arial" w:hAnsi="Arial" w:cs="Arial"/>
-          <w:b/>
-          <w:b/>
-        </w:rPr>
-      </w:pPr>
-      <w:r>
-        <w:rPr>
-          <w:rFonts w:cs="Arial" w:ascii="Arial" w:hAnsi="Arial"/>
-          <w:b/>
-        </w:rPr>
-      </w:r>
-    </w:p>
-    <w:p>
-      <w:pPr>
-        <w:pStyle w:val="Normal"/>
-        <w:numPr>
-          <w:ilvl w:val="0"/>
-          <w:numId w:val="0"/>
-        </w:numPr>
-        <w:ind w:left="360" w:hanging="0"/>
-        <w:outlineLvl w:val="0"/>
-        <w:rPr>
-          <w:rFonts w:ascii="Arial" w:hAnsi="Arial" w:cs="Arial"/>
-          <w:b/>
-          <w:b/>
-        </w:rPr>
-      </w:pPr>
-      <w:r>
-        <w:rPr>
-          <w:rFonts w:cs="Arial" w:ascii="Arial" w:hAnsi="Arial"/>
-          <w:b/>
-        </w:rPr>
-        <w:t>Modelo:</w:t>
-      </w:r>
-    </w:p>
-    <w:tbl>
-      <w:tblPr>
-        <w:tblStyle w:val="Tabelacomgrade"/>
-        <w:tblW w:w="9813" w:type="dxa"/>
-        <w:jc w:val="left"/>
-        <w:tblInd w:w="350" w:type="dxa"/>
-        <w:tblCellMar>
-          <w:top w:w="0" w:type="dxa"/>
-          <w:left w:w="98" w:type="dxa"/>
-          <w:bottom w:w="0" w:type="dxa"/>
-          <w:right w:w="108" w:type="dxa"/>
-        </w:tblCellMar>
-        <w:tblLook w:val="04a0" w:noVBand="1" w:noHBand="0" w:lastColumn="0" w:firstColumn="1" w:lastRow="0" w:firstRow="1"/>
-      </w:tblPr>
-      <w:tblGrid>
-        <w:gridCol w:w="2221"/>
-        <w:gridCol w:w="7591"/>
-      </w:tblGrid>
-      <w:tr>
-        <w:trPr>
-          <w:trHeight w:val="263" w:hRule="atLeast"/>
-        </w:trPr>
-        <w:tc>
-          <w:tcPr>
-            <w:tcW w:w="2221" w:type="dxa"/>
-            <w:tcBorders/>
-            <w:shd w:color="auto" w:fill="auto" w:val="clear"/>
-            <w:tcMar>
-              <w:left w:w="98" w:type="dxa"/>
-            </w:tcMar>
-          </w:tcPr>
-          <w:p>
-            <w:pPr>
-              <w:pStyle w:val="ListParagraph"/>
-              <w:ind w:left="0" w:hanging="0"/>
-              <w:rPr>
-                <w:rStyle w:val="Strong"/>
-                <w:rFonts w:ascii="Arial" w:hAnsi="Arial" w:cs="Arial"/>
-                <w:sz w:val="22"/>
-                <w:szCs w:val="22"/>
-              </w:rPr>
-            </w:pPr>
-            <w:r>
-              <w:rPr>
-                <w:rStyle w:val="Strong"/>
-                <w:rFonts w:cs="Arial" w:ascii="Arial" w:hAnsi="Arial"/>
-                <w:sz w:val="22"/>
-                <w:szCs w:val="22"/>
-              </w:rPr>
-              <w:t>Indicador</w:t>
-            </w:r>
-          </w:p>
-        </w:tc>
-        <w:tc>
-          <w:tcPr>
-            <w:tcW w:w="7591" w:type="dxa"/>
-            <w:tcBorders/>
-            <w:shd w:color="auto" w:fill="auto" w:val="clear"/>
-            <w:tcMar>
-              <w:left w:w="98" w:type="dxa"/>
-            </w:tcMar>
-          </w:tcPr>
-          <w:p>
-            <w:pPr>
-              <w:pStyle w:val="ListParagraph"/>
-              <w:ind w:left="0" w:hanging="0"/>
-              <w:rPr>
-                <w:rStyle w:val="Strong"/>
-                <w:rFonts w:ascii="Arial" w:hAnsi="Arial" w:cs="Arial"/>
-                <w:b w:val="false"/>
-                <w:b w:val="false"/>
-                <w:sz w:val="22"/>
-                <w:szCs w:val="22"/>
-              </w:rPr>
-            </w:pPr>
-            <w:r>
-              <w:rPr>
-                <w:rStyle w:val="Strong"/>
-                <w:rFonts w:cs="Arial" w:ascii="Arial" w:hAnsi="Arial"/>
-                <w:b w:val="false"/>
-                <w:sz w:val="22"/>
-                <w:szCs w:val="22"/>
-              </w:rPr>
-              <w:t>&lt;Nome Indicador&gt;</w:t>
-            </w:r>
-          </w:p>
-        </w:tc>
-      </w:tr>
-      <w:tr>
-        <w:trPr>
-          <w:trHeight w:val="263" w:hRule="atLeast"/>
-        </w:trPr>
-        <w:tc>
-          <w:tcPr>
-            <w:tcW w:w="2221" w:type="dxa"/>
-            <w:tcBorders/>
-            <w:shd w:color="auto" w:fill="auto" w:val="clear"/>
-            <w:tcMar>
-              <w:left w:w="98" w:type="dxa"/>
-            </w:tcMar>
-          </w:tcPr>
-          <w:p>
-            <w:pPr>
-              <w:pStyle w:val="ListParagraph"/>
-              <w:ind w:left="0" w:hanging="0"/>
-              <w:rPr>
-                <w:rStyle w:val="Strong"/>
-                <w:rFonts w:ascii="Arial" w:hAnsi="Arial" w:cs="Arial"/>
-                <w:sz w:val="22"/>
-                <w:szCs w:val="22"/>
-              </w:rPr>
-            </w:pPr>
-            <w:r>
-              <w:rPr>
-                <w:rStyle w:val="Strong"/>
-                <w:rFonts w:cs="Arial" w:ascii="Arial" w:hAnsi="Arial"/>
-                <w:sz w:val="22"/>
-                <w:szCs w:val="22"/>
-              </w:rPr>
-              <w:t>Objetivo</w:t>
-            </w:r>
-          </w:p>
-        </w:tc>
-        <w:tc>
-          <w:tcPr>
-            <w:tcW w:w="7591" w:type="dxa"/>
-            <w:tcBorders/>
-            <w:shd w:color="auto" w:fill="auto" w:val="clear"/>
-            <w:tcMar>
-              <w:left w:w="98" w:type="dxa"/>
-            </w:tcMar>
-          </w:tcPr>
-          <w:p>
-            <w:pPr>
-              <w:pStyle w:val="ListParagraph"/>
-              <w:ind w:left="0" w:hanging="0"/>
-              <w:rPr>
-                <w:rStyle w:val="Strong"/>
-                <w:rFonts w:ascii="Arial" w:hAnsi="Arial" w:cs="Arial"/>
-                <w:b w:val="false"/>
-                <w:b w:val="false"/>
-                <w:sz w:val="22"/>
-                <w:szCs w:val="22"/>
-              </w:rPr>
-            </w:pPr>
-            <w:r>
-              <w:rPr>
-                <w:rStyle w:val="Strong"/>
-                <w:rFonts w:cs="Arial" w:ascii="Arial" w:hAnsi="Arial"/>
-                <w:b w:val="false"/>
-                <w:sz w:val="22"/>
-                <w:szCs w:val="22"/>
-              </w:rPr>
-              <w:t>&lt;Descrever o objetivo do indicador&gt;</w:t>
-            </w:r>
-          </w:p>
-        </w:tc>
-      </w:tr>
-      <w:tr>
-        <w:trPr>
-          <w:trHeight w:val="592" w:hRule="atLeast"/>
-        </w:trPr>
-        <w:tc>
-          <w:tcPr>
-            <w:tcW w:w="2221" w:type="dxa"/>
-            <w:tcBorders/>
-            <w:shd w:color="auto" w:fill="auto" w:val="clear"/>
-            <w:tcMar>
-              <w:left w:w="98" w:type="dxa"/>
-            </w:tcMar>
-          </w:tcPr>
-          <w:p>
-            <w:pPr>
-              <w:pStyle w:val="ListParagraph"/>
-              <w:ind w:left="0" w:hanging="0"/>
-              <w:rPr>
-                <w:rStyle w:val="Strong"/>
-                <w:rFonts w:ascii="Arial" w:hAnsi="Arial" w:cs="Arial"/>
-                <w:sz w:val="22"/>
-                <w:szCs w:val="22"/>
-              </w:rPr>
-            </w:pPr>
-            <w:r>
-              <w:rPr>
-                <w:rStyle w:val="Strong"/>
-                <w:rFonts w:cs="Arial" w:ascii="Arial" w:hAnsi="Arial"/>
-                <w:sz w:val="22"/>
-                <w:szCs w:val="22"/>
-              </w:rPr>
-              <w:t>Coleta</w:t>
-            </w:r>
-          </w:p>
-        </w:tc>
-        <w:tc>
-          <w:tcPr>
-            <w:tcW w:w="7591" w:type="dxa"/>
-            <w:tcBorders/>
-            <w:shd w:color="auto" w:fill="auto" w:val="clear"/>
-            <w:tcMar>
-              <w:left w:w="98" w:type="dxa"/>
-            </w:tcMar>
-          </w:tcPr>
-          <w:p>
-            <w:pPr>
-              <w:pStyle w:val="Normal"/>
-              <w:rPr>
-                <w:rStyle w:val="Strong"/>
-                <w:rFonts w:ascii="Arial" w:hAnsi="Arial" w:cs="Arial"/>
-                <w:b w:val="false"/>
-                <w:b w:val="false"/>
-                <w:sz w:val="22"/>
-                <w:szCs w:val="22"/>
-              </w:rPr>
-            </w:pPr>
-            <w:r>
-              <w:rPr>
-                <w:rStyle w:val="Strong"/>
-                <w:rFonts w:cs="Arial" w:ascii="Arial" w:hAnsi="Arial"/>
-                <w:b w:val="false"/>
-                <w:sz w:val="22"/>
-                <w:szCs w:val="22"/>
-              </w:rPr>
-              <w:t>&lt;Descrever como o indicador deve ser coletado. Onde buscar as informações e como realizar o cálculo&gt;</w:t>
-            </w:r>
-          </w:p>
-        </w:tc>
-      </w:tr>
-      <w:tr>
-        <w:trPr>
-          <w:trHeight w:val="263" w:hRule="atLeast"/>
-        </w:trPr>
-        <w:tc>
-          <w:tcPr>
-            <w:tcW w:w="2221" w:type="dxa"/>
-            <w:tcBorders/>
-            <w:shd w:color="auto" w:fill="auto" w:val="clear"/>
-            <w:tcMar>
-              <w:left w:w="98" w:type="dxa"/>
-            </w:tcMar>
-          </w:tcPr>
-          <w:p>
-            <w:pPr>
-              <w:pStyle w:val="ListParagraph"/>
-              <w:ind w:left="0" w:hanging="0"/>
-              <w:rPr>
-                <w:rStyle w:val="Strong"/>
-                <w:rFonts w:ascii="Arial" w:hAnsi="Arial" w:cs="Arial"/>
-                <w:sz w:val="22"/>
-                <w:szCs w:val="22"/>
-              </w:rPr>
-            </w:pPr>
-            <w:r>
-              <w:rPr>
-                <w:rStyle w:val="Strong"/>
-                <w:rFonts w:cs="Arial" w:ascii="Arial" w:hAnsi="Arial"/>
-                <w:sz w:val="22"/>
-                <w:szCs w:val="22"/>
-              </w:rPr>
-              <w:t>Análise</w:t>
-            </w:r>
-          </w:p>
-        </w:tc>
-        <w:tc>
-          <w:tcPr>
-            <w:tcW w:w="7591" w:type="dxa"/>
-            <w:tcBorders/>
-            <w:shd w:color="auto" w:fill="auto" w:val="clear"/>
-            <w:tcMar>
-              <w:left w:w="98" w:type="dxa"/>
-            </w:tcMar>
-          </w:tcPr>
-          <w:p>
-            <w:pPr>
-              <w:pStyle w:val="Normal"/>
-              <w:rPr>
-                <w:rStyle w:val="Strong"/>
-                <w:rFonts w:ascii="Arial" w:hAnsi="Arial" w:cs="Arial"/>
-                <w:b w:val="false"/>
-                <w:b w:val="false"/>
-                <w:sz w:val="22"/>
-                <w:szCs w:val="22"/>
-              </w:rPr>
-            </w:pPr>
-            <w:r>
-              <w:rPr>
-                <w:rStyle w:val="Strong"/>
-                <w:rFonts w:cs="Arial" w:ascii="Arial" w:hAnsi="Arial"/>
-                <w:b w:val="false"/>
-                <w:sz w:val="22"/>
-                <w:szCs w:val="22"/>
-              </w:rPr>
-              <w:t>&lt;Descrever um contexto para análise do indicador. Exemplo, definir faixa de classificação ALTO, MÉDIO, BAIXO&gt;</w:t>
-            </w:r>
-          </w:p>
-        </w:tc>
-      </w:tr>
-    </w:tbl>
-    <w:p>
-      <w:pPr>
-        <w:pStyle w:val="Normal"/>
-        <w:ind w:left="360" w:hanging="0"/>
-        <w:rPr>
-          <w:rFonts w:ascii="Arial" w:hAnsi="Arial" w:cs="Arial"/>
-        </w:rPr>
-      </w:pPr>
-      <w:r>
-        <w:rPr>
-          <w:rFonts w:cs="Arial" w:ascii="Arial" w:hAnsi="Arial"/>
-        </w:rPr>
       </w:r>
     </w:p>
     <w:p>
@@ -2564,24 +2200,47 @@
             <w:pPr>
               <w:pStyle w:val="ListParagraph"/>
               <w:ind w:left="0" w:hanging="0"/>
-              <w:rPr>
-                <w:rStyle w:val="Strong"/>
-                <w:rFonts w:ascii="Arial" w:hAnsi="Arial" w:cs="Arial"/>
-                <w:b w:val="false"/>
-                <w:b w:val="false"/>
-                <w:sz w:val="22"/>
-                <w:szCs w:val="22"/>
-              </w:rPr>
-            </w:pPr>
-            <w:r>
-              <w:rPr>
-                <w:rStyle w:val="Strong"/>
-                <w:rFonts w:cs="Arial" w:ascii="Arial" w:hAnsi="Arial"/>
-                <w:b w:val="false"/>
-                <w:sz w:val="22"/>
-                <w:szCs w:val="22"/>
-              </w:rPr>
-              <w:t>ICB-Índice de Inconsistência dos Itens de Configuração da Baseline</w:t>
+              <w:rPr/>
+            </w:pPr>
+            <w:r>
+              <w:rPr>
+                <w:rStyle w:val="Strong"/>
+                <w:rFonts w:cs="Arial" w:ascii="Arial" w:hAnsi="Arial"/>
+                <w:b w:val="false"/>
+                <w:sz w:val="22"/>
+                <w:szCs w:val="22"/>
+              </w:rPr>
+              <w:t>I</w:t>
+            </w:r>
+            <w:r>
+              <w:rPr>
+                <w:rStyle w:val="Strong"/>
+                <w:rFonts w:cs="Arial" w:ascii="Arial" w:hAnsi="Arial"/>
+                <w:b w:val="false"/>
+                <w:sz w:val="22"/>
+                <w:szCs w:val="22"/>
+              </w:rPr>
+              <w:t>MR</w:t>
+            </w:r>
+            <w:r>
+              <w:rPr>
+                <w:rStyle w:val="Strong"/>
+                <w:rFonts w:cs="Arial" w:ascii="Arial" w:hAnsi="Arial"/>
+                <w:b w:val="false"/>
+                <w:sz w:val="22"/>
+                <w:szCs w:val="22"/>
+              </w:rPr>
+              <w:t xml:space="preserve">-Índice de </w:t>
+            </w:r>
+            <w:r>
+              <w:rPr>
+                <w:rStyle w:val="Strong"/>
+                <w:rFonts w:cs="Arial" w:ascii="Arial" w:hAnsi="Arial"/>
+                <w:b w:val="false"/>
+                <w:sz w:val="22"/>
+                <w:szCs w:val="22"/>
+              </w:rPr>
+              <w:t>Mudança de Requisitos</w:t>
             </w:r>
           </w:p>
         </w:tc>
@@ -2634,24 +2293,27 @@
             <w:pPr>
               <w:pStyle w:val="ListParagraph"/>
               <w:ind w:left="0" w:hanging="0"/>
-              <w:rPr>
-                <w:rStyle w:val="Strong"/>
-                <w:rFonts w:ascii="Arial" w:hAnsi="Arial" w:cs="Arial"/>
-                <w:b w:val="false"/>
-                <w:b w:val="false"/>
-                <w:sz w:val="22"/>
-                <w:szCs w:val="22"/>
-              </w:rPr>
-            </w:pPr>
-            <w:r>
-              <w:rPr>
-                <w:rStyle w:val="Strong"/>
-                <w:rFonts w:cs="Arial" w:ascii="Arial" w:hAnsi="Arial"/>
-                <w:b w:val="false"/>
-                <w:sz w:val="22"/>
-                <w:szCs w:val="22"/>
-              </w:rPr>
-              <w:t>Garantir que o conteúdo dos produtos definidos nas baselines estejam corretos.</w:t>
+              <w:rPr/>
+            </w:pPr>
+            <w:r>
+              <w:rPr>
+                <w:rStyle w:val="Strong"/>
+                <w:rFonts w:cs="Arial" w:ascii="Arial" w:hAnsi="Arial"/>
+                <w:b w:val="false"/>
+                <w:sz w:val="22"/>
+                <w:szCs w:val="22"/>
+              </w:rPr>
+              <w:t>Identificar o índice de mudança de requisitos do projeto</w:t>
+            </w:r>
+            <w:r>
+              <w:rPr>
+                <w:rStyle w:val="Strong"/>
+                <w:rFonts w:cs="Arial" w:ascii="Arial" w:hAnsi="Arial"/>
+                <w:b w:val="false"/>
+                <w:sz w:val="22"/>
+                <w:szCs w:val="22"/>
+              </w:rPr>
+              <w:t>.</w:t>
             </w:r>
           </w:p>
         </w:tc>
@@ -2725,24 +2387,17 @@
           <w:p>
             <w:pPr>
               <w:pStyle w:val="Normal"/>
-              <w:rPr>
-                <w:rStyle w:val="Strong"/>
-                <w:rFonts w:ascii="Arial" w:hAnsi="Arial" w:cs="Arial"/>
-                <w:b w:val="false"/>
-                <w:b w:val="false"/>
-                <w:sz w:val="22"/>
-                <w:szCs w:val="22"/>
-              </w:rPr>
-            </w:pPr>
-            <w:r>
-              <w:rPr>
-                <w:rStyle w:val="Strong"/>
-                <w:rFonts w:cs="Arial" w:ascii="Arial" w:hAnsi="Arial"/>
-                <w:b w:val="false"/>
-                <w:sz w:val="22"/>
-                <w:szCs w:val="22"/>
-              </w:rPr>
-              <w:t>Ao realizar a atividade Auditar Baseline</w:t>
+              <w:rPr/>
+            </w:pPr>
+            <w:r>
+              <w:rPr>
+                <w:rStyle w:val="Strong"/>
+                <w:rFonts w:cs="Arial" w:ascii="Arial" w:hAnsi="Arial"/>
+                <w:b w:val="false"/>
+                <w:sz w:val="22"/>
+                <w:szCs w:val="22"/>
+              </w:rPr>
+              <w:t xml:space="preserve">Ao realizar a atividade </w:t>
             </w:r>
           </w:p>
           <w:p>
@@ -2770,24 +2425,17 @@
           <w:p>
             <w:pPr>
               <w:pStyle w:val="Normal"/>
-              <w:rPr>
-                <w:rStyle w:val="Strong"/>
-                <w:rFonts w:ascii="Arial" w:hAnsi="Arial" w:cs="Arial"/>
-                <w:b w:val="false"/>
-                <w:b w:val="false"/>
-                <w:sz w:val="22"/>
-                <w:szCs w:val="22"/>
-              </w:rPr>
-            </w:pPr>
-            <w:r>
-              <w:rPr>
-                <w:rStyle w:val="Strong"/>
-                <w:rFonts w:cs="Arial" w:ascii="Arial" w:hAnsi="Arial"/>
-                <w:b w:val="false"/>
-                <w:sz w:val="22"/>
-                <w:szCs w:val="22"/>
-              </w:rPr>
-              <w:t>Auditor de Configuração</w:t>
+              <w:rPr/>
+            </w:pPr>
+            <w:r>
+              <w:rPr>
+                <w:rStyle w:val="Strong"/>
+                <w:rFonts w:cs="Arial" w:ascii="Arial" w:hAnsi="Arial"/>
+                <w:b w:val="false"/>
+                <w:sz w:val="22"/>
+                <w:szCs w:val="22"/>
+              </w:rPr>
+              <w:t>Gerente de Requisitos</w:t>
             </w:r>
           </w:p>
           <w:p>
@@ -2825,14 +2473,63 @@
               </w:rPr>
             </w:pPr>
             <w:r>
-              <w:rPr>
-                <w:rStyle w:val="Strong"/>
-                <w:rFonts w:cs="Arial" w:ascii="Arial" w:hAnsi="Arial"/>
-                <w:b w:val="false"/>
-                <w:sz w:val="22"/>
-                <w:szCs w:val="22"/>
-              </w:rPr>
-              <w:t>Coletar o QIC - Quantidade de Itens de Configuração da Baseline no Plano de Configuração, aba “Itens de Configuração”.</w:t>
+              <w:rPr/>
+            </w:r>
+          </w:p>
+          <w:p>
+            <w:pPr>
+              <w:pStyle w:val="Normal"/>
+              <w:rPr/>
+            </w:pPr>
+            <w:r>
+              <w:rPr>
+                <w:rStyle w:val="Strong"/>
+                <w:rFonts w:cs="Arial" w:ascii="Arial" w:hAnsi="Arial"/>
+                <w:b w:val="false"/>
+                <w:sz w:val="22"/>
+                <w:szCs w:val="22"/>
+              </w:rPr>
+              <w:t xml:space="preserve">Coletar </w:t>
+            </w:r>
+            <w:r>
+              <w:rPr>
+                <w:rStyle w:val="Strong"/>
+                <w:rFonts w:cs="Arial" w:ascii="Arial" w:hAnsi="Arial"/>
+                <w:b w:val="false"/>
+                <w:sz w:val="22"/>
+                <w:szCs w:val="22"/>
+              </w:rPr>
+              <w:t>o RM</w:t>
+            </w:r>
+            <w:r>
+              <w:rPr>
+                <w:rStyle w:val="Strong"/>
+                <w:rFonts w:cs="Arial" w:ascii="Arial" w:hAnsi="Arial"/>
+                <w:b w:val="false"/>
+                <w:sz w:val="22"/>
+                <w:szCs w:val="22"/>
+              </w:rPr>
+              <w:t xml:space="preserve"> – </w:t>
+            </w:r>
+            <w:r>
+              <w:rPr>
+                <w:rStyle w:val="Strong"/>
+                <w:rFonts w:cs="Arial" w:ascii="Arial" w:hAnsi="Arial"/>
+                <w:b w:val="false"/>
+                <w:sz w:val="22"/>
+                <w:szCs w:val="22"/>
+              </w:rPr>
+              <w:t>quantidade de requisitos modificados com aceite do Cliente</w:t>
+            </w:r>
+            <w:r>
+              <w:rPr>
+                <w:rStyle w:val="Strong"/>
+                <w:rFonts w:cs="Arial" w:ascii="Arial" w:hAnsi="Arial"/>
+                <w:b w:val="false"/>
+                <w:sz w:val="22"/>
+                <w:szCs w:val="22"/>
+              </w:rPr>
+              <w:t xml:space="preserve">. </w:t>
             </w:r>
           </w:p>
           <w:p>
@@ -2848,12 +2545,43 @@
               </w:rPr>
             </w:pPr>
             <w:r>
-              <w:rPr>
-                <w:rFonts w:cs="Arial" w:ascii="Arial" w:hAnsi="Arial"/>
-                <w:b w:val="false"/>
-                <w:sz w:val="22"/>
-                <w:szCs w:val="22"/>
-              </w:rPr>
+              <w:rPr/>
+            </w:r>
+          </w:p>
+          <w:p>
+            <w:pPr>
+              <w:pStyle w:val="Normal"/>
+              <w:rPr/>
+            </w:pPr>
+            <w:r>
+              <w:rPr>
+                <w:rStyle w:val="Strong"/>
+                <w:rFonts w:cs="Arial" w:ascii="Arial" w:hAnsi="Arial"/>
+                <w:b w:val="false"/>
+                <w:sz w:val="22"/>
+                <w:szCs w:val="22"/>
+              </w:rPr>
+              <w:t xml:space="preserve">Coletar o </w:t>
+            </w:r>
+            <w:r>
+              <w:rPr>
+                <w:rStyle w:val="Strong"/>
+                <w:rFonts w:cs="Arial" w:ascii="Arial" w:hAnsi="Arial"/>
+                <w:b w:val="false"/>
+                <w:sz w:val="22"/>
+                <w:szCs w:val="22"/>
+              </w:rPr>
+              <w:t>TR - total de requisitos</w:t>
+            </w:r>
+            <w:r>
+              <w:rPr>
+                <w:rStyle w:val="Strong"/>
+                <w:rFonts w:cs="Arial" w:ascii="Arial" w:hAnsi="Arial"/>
+                <w:b w:val="false"/>
+                <w:sz w:val="22"/>
+                <w:szCs w:val="22"/>
+              </w:rPr>
+              <w:t>.</w:t>
             </w:r>
           </w:p>
           <w:p>
@@ -2870,13 +2598,47 @@
             </w:pPr>
             <w:r>
               <w:rPr>
-                <w:rStyle w:val="Strong"/>
-                <w:rFonts w:cs="Arial" w:ascii="Arial" w:hAnsi="Arial"/>
-                <w:b w:val="false"/>
-                <w:sz w:val="22"/>
-                <w:szCs w:val="22"/>
-              </w:rPr>
-              <w:t xml:space="preserve">Coletar o QICI - Quantidade de Itens de Configuração Inconsistentes no CKAC - Checklist de Auditoria de Configuração na coluna "Consistentes" na linha referente a "Baseline Auditada". </w:t>
+                <w:rFonts w:cs="Arial" w:ascii="Arial" w:hAnsi="Arial"/>
+                <w:b w:val="false"/>
+                <w:sz w:val="22"/>
+                <w:szCs w:val="22"/>
+              </w:rPr>
+            </w:r>
+          </w:p>
+          <w:p>
+            <w:pPr>
+              <w:pStyle w:val="Normal"/>
+              <w:rPr/>
+            </w:pPr>
+            <w:r>
+              <w:rPr>
+                <w:rStyle w:val="Strong"/>
+                <w:rFonts w:cs="Arial" w:ascii="Arial" w:hAnsi="Arial"/>
+                <w:b w:val="false"/>
+                <w:sz w:val="22"/>
+                <w:szCs w:val="22"/>
+              </w:rPr>
+              <w:t>IMR</w:t>
+            </w:r>
+            <w:r>
+              <w:rPr>
+                <w:rStyle w:val="Strong"/>
+                <w:rFonts w:cs="Arial" w:ascii="Arial" w:hAnsi="Arial"/>
+                <w:b w:val="false"/>
+                <w:sz w:val="22"/>
+                <w:szCs w:val="22"/>
+              </w:rPr>
+              <w:t xml:space="preserve"> = </w:t>
+            </w:r>
+            <w:r>
+              <w:rPr>
+                <w:rStyle w:val="Strong"/>
+                <w:rFonts w:cs="Arial" w:ascii="Arial" w:hAnsi="Arial"/>
+                <w:b w:val="false"/>
+                <w:sz w:val="22"/>
+                <w:szCs w:val="22"/>
+              </w:rPr>
+              <w:t>RM / TR</w:t>
             </w:r>
           </w:p>
           <w:p>
@@ -2903,68 +2665,67 @@
           <w:p>
             <w:pPr>
               <w:pStyle w:val="Normal"/>
-              <w:rPr>
-                <w:rStyle w:val="Strong"/>
-                <w:rFonts w:ascii="Arial" w:hAnsi="Arial" w:cs="Arial"/>
-                <w:b w:val="false"/>
-                <w:b w:val="false"/>
-                <w:sz w:val="22"/>
-                <w:szCs w:val="22"/>
-              </w:rPr>
-            </w:pPr>
-            <w:r>
-              <w:rPr>
-                <w:rStyle w:val="Strong"/>
-                <w:rFonts w:cs="Arial" w:ascii="Arial" w:hAnsi="Arial"/>
-                <w:b w:val="false"/>
-                <w:sz w:val="22"/>
-                <w:szCs w:val="22"/>
-              </w:rPr>
-              <w:t>ICB = QICI / QIC</w:t>
-            </w:r>
-          </w:p>
-          <w:p>
-            <w:pPr>
-              <w:pStyle w:val="Normal"/>
-              <w:rPr>
-                <w:rStyle w:val="Strong"/>
-                <w:rFonts w:ascii="Arial" w:hAnsi="Arial" w:cs="Arial"/>
-                <w:b w:val="false"/>
-                <w:b w:val="false"/>
-                <w:sz w:val="22"/>
-                <w:szCs w:val="22"/>
-              </w:rPr>
-            </w:pPr>
-            <w:r>
-              <w:rPr>
-                <w:rFonts w:cs="Arial" w:ascii="Arial" w:hAnsi="Arial"/>
-                <w:b w:val="false"/>
-                <w:sz w:val="22"/>
-                <w:szCs w:val="22"/>
-              </w:rPr>
-            </w:r>
-          </w:p>
-          <w:p>
-            <w:pPr>
-              <w:pStyle w:val="Normal"/>
-              <w:rPr>
-                <w:rStyle w:val="Strong"/>
-                <w:rFonts w:ascii="Arial" w:hAnsi="Arial" w:cs="Arial"/>
-                <w:b w:val="false"/>
-                <w:b w:val="false"/>
-                <w:sz w:val="22"/>
-                <w:szCs w:val="22"/>
-              </w:rPr>
-            </w:pPr>
-            <w:r>
-              <w:rPr>
-                <w:rStyle w:val="Strong"/>
-                <w:rFonts w:cs="Arial" w:ascii="Arial" w:hAnsi="Arial"/>
-                <w:b w:val="false"/>
-                <w:sz w:val="22"/>
-                <w:szCs w:val="22"/>
-              </w:rPr>
-              <w:t>O QICI e o QIC são armazenados no CKAC - Checklist de Auditoria de Configuração e o ICB é calculado automaticamente pela planilha.</w:t>
+              <w:rPr/>
+            </w:pPr>
+            <w:r>
+              <w:rPr>
+                <w:rStyle w:val="Strong"/>
+                <w:rFonts w:cs="Arial" w:ascii="Arial" w:hAnsi="Arial"/>
+                <w:b w:val="false"/>
+                <w:sz w:val="22"/>
+                <w:szCs w:val="22"/>
+              </w:rPr>
+              <w:t xml:space="preserve">O </w:t>
+            </w:r>
+            <w:r>
+              <w:rPr>
+                <w:rStyle w:val="Strong"/>
+                <w:rFonts w:cs="Arial" w:ascii="Arial" w:hAnsi="Arial"/>
+                <w:b w:val="false"/>
+                <w:sz w:val="22"/>
+                <w:szCs w:val="22"/>
+              </w:rPr>
+              <w:t>TR está armazenado no Documento de Levantamento de Requisitos</w:t>
+            </w:r>
+            <w:r>
+              <w:rPr>
+                <w:rStyle w:val="Strong"/>
+                <w:rFonts w:cs="Arial" w:ascii="Arial" w:hAnsi="Arial"/>
+                <w:b w:val="false"/>
+                <w:sz w:val="22"/>
+                <w:szCs w:val="22"/>
+              </w:rPr>
+              <w:t xml:space="preserve"> e o </w:t>
+            </w:r>
+            <w:r>
+              <w:rPr>
+                <w:rStyle w:val="Strong"/>
+                <w:rFonts w:cs="Arial" w:ascii="Arial" w:hAnsi="Arial"/>
+                <w:b w:val="false"/>
+                <w:sz w:val="22"/>
+                <w:szCs w:val="22"/>
+              </w:rPr>
+              <w:t>RM</w:t>
+            </w:r>
+            <w:r>
+              <w:rPr>
+                <w:rStyle w:val="Strong"/>
+                <w:rFonts w:cs="Arial" w:ascii="Arial" w:hAnsi="Arial"/>
+                <w:b w:val="false"/>
+                <w:sz w:val="22"/>
+                <w:szCs w:val="22"/>
+              </w:rPr>
+              <w:t xml:space="preserve"> </w:t>
+            </w:r>
+            <w:r>
+              <w:rPr>
+                <w:rStyle w:val="Strong"/>
+                <w:rFonts w:cs="Arial" w:ascii="Arial" w:hAnsi="Arial"/>
+                <w:b w:val="false"/>
+                <w:sz w:val="22"/>
+                <w:szCs w:val="22"/>
+              </w:rPr>
+              <w:t>é o total de solicitações de modificações aceitas pelo cliente</w:t>
             </w:r>
           </w:p>
         </w:tc>
@@ -3016,6 +2777,84 @@
           <w:p>
             <w:pPr>
               <w:pStyle w:val="Normal"/>
+              <w:rPr/>
+            </w:pPr>
+            <w:r>
+              <w:rPr>
+                <w:rStyle w:val="Strong"/>
+                <w:rFonts w:cs="Arial" w:ascii="Arial" w:hAnsi="Arial"/>
+                <w:b w:val="false"/>
+                <w:sz w:val="22"/>
+                <w:szCs w:val="22"/>
+              </w:rPr>
+              <w:t>IMR</w:t>
+            </w:r>
+            <w:r>
+              <w:rPr>
+                <w:rStyle w:val="Strong"/>
+                <w:rFonts w:cs="Arial" w:ascii="Arial" w:hAnsi="Arial"/>
+                <w:b w:val="false"/>
+                <w:sz w:val="22"/>
+                <w:szCs w:val="22"/>
+              </w:rPr>
+              <w:t xml:space="preserve"> &lt;= 10% BAIXO</w:t>
+            </w:r>
+          </w:p>
+          <w:p>
+            <w:pPr>
+              <w:pStyle w:val="Normal"/>
+              <w:rPr/>
+            </w:pPr>
+            <w:r>
+              <w:rPr>
+                <w:rStyle w:val="Strong"/>
+                <w:rFonts w:cs="Arial" w:ascii="Arial" w:hAnsi="Arial"/>
+                <w:b w:val="false"/>
+                <w:sz w:val="22"/>
+                <w:szCs w:val="22"/>
+              </w:rPr>
+              <w:t>IMR</w:t>
+            </w:r>
+            <w:r>
+              <w:rPr>
+                <w:rStyle w:val="Strong"/>
+                <w:rFonts w:cs="Arial" w:ascii="Arial" w:hAnsi="Arial"/>
+                <w:b w:val="false"/>
+                <w:sz w:val="22"/>
+                <w:szCs w:val="22"/>
+              </w:rPr>
+              <w:t xml:space="preserve"> &lt;= 30% MÉDIO</w:t>
+            </w:r>
+          </w:p>
+          <w:p>
+            <w:pPr>
+              <w:pStyle w:val="Normal"/>
+              <w:rPr/>
+            </w:pPr>
+            <w:r>
+              <w:rPr>
+                <w:rStyle w:val="Strong"/>
+                <w:rFonts w:cs="Arial" w:ascii="Arial" w:hAnsi="Arial"/>
+                <w:b w:val="false"/>
+                <w:sz w:val="22"/>
+                <w:szCs w:val="22"/>
+              </w:rPr>
+              <w:t>IMR</w:t>
+            </w:r>
+            <w:r>
+              <w:rPr>
+                <w:rStyle w:val="Strong"/>
+                <w:rFonts w:cs="Arial" w:ascii="Arial" w:hAnsi="Arial"/>
+                <w:b w:val="false"/>
+                <w:sz w:val="22"/>
+                <w:szCs w:val="22"/>
+              </w:rPr>
+              <w:t xml:space="preserve"> &gt;   30% ALTO</w:t>
+            </w:r>
+          </w:p>
+          <w:p>
+            <w:pPr>
+              <w:pStyle w:val="Normal"/>
               <w:rPr>
                 <w:rStyle w:val="Strong"/>
                 <w:rFonts w:ascii="Arial" w:hAnsi="Arial" w:cs="Arial"/>
@@ -3027,13 +2866,11 @@
             </w:pPr>
             <w:r>
               <w:rPr>
-                <w:rStyle w:val="Strong"/>
-                <w:rFonts w:cs="Arial" w:ascii="Arial" w:hAnsi="Arial"/>
-                <w:b w:val="false"/>
-                <w:sz w:val="22"/>
-                <w:szCs w:val="22"/>
-              </w:rPr>
-              <w:t>ICB &lt;= 10% BAIXO</w:t>
+                <w:rFonts w:cs="Arial" w:ascii="Arial" w:hAnsi="Arial"/>
+                <w:b w:val="false"/>
+                <w:sz w:val="22"/>
+                <w:szCs w:val="22"/>
+              </w:rPr>
             </w:r>
           </w:p>
           <w:p>
@@ -3049,81 +2886,7 @@
               </w:rPr>
             </w:pPr>
             <w:r>
-              <w:rPr>
-                <w:rStyle w:val="Strong"/>
-                <w:rFonts w:cs="Arial" w:ascii="Arial" w:hAnsi="Arial"/>
-                <w:b w:val="false"/>
-                <w:sz w:val="22"/>
-                <w:szCs w:val="22"/>
-              </w:rPr>
-              <w:t>ICB &lt;= 30% MÉDIO</w:t>
-            </w:r>
-          </w:p>
-          <w:p>
-            <w:pPr>
-              <w:pStyle w:val="Normal"/>
-              <w:rPr>
-                <w:rStyle w:val="Strong"/>
-                <w:rFonts w:ascii="Arial" w:hAnsi="Arial" w:cs="Arial"/>
-                <w:b w:val="false"/>
-                <w:b w:val="false"/>
-                <w:sz w:val="22"/>
-                <w:szCs w:val="22"/>
-              </w:rPr>
-            </w:pPr>
-            <w:r>
-              <w:rPr>
-                <w:rStyle w:val="Strong"/>
-                <w:rFonts w:cs="Arial" w:ascii="Arial" w:hAnsi="Arial"/>
-                <w:b w:val="false"/>
-                <w:sz w:val="22"/>
-                <w:szCs w:val="22"/>
-              </w:rPr>
-              <w:t>ICB &gt;   30% ALTO</w:t>
-            </w:r>
-          </w:p>
-          <w:p>
-            <w:pPr>
-              <w:pStyle w:val="Normal"/>
-              <w:rPr>
-                <w:rStyle w:val="Strong"/>
-                <w:rFonts w:ascii="Arial" w:hAnsi="Arial" w:cs="Arial"/>
-                <w:b w:val="false"/>
-                <w:b w:val="false"/>
-                <w:sz w:val="22"/>
-                <w:szCs w:val="22"/>
-              </w:rPr>
-            </w:pPr>
-            <w:r>
-              <w:rPr>
-                <w:rFonts w:cs="Arial" w:ascii="Arial" w:hAnsi="Arial"/>
-                <w:b w:val="false"/>
-                <w:sz w:val="22"/>
-                <w:szCs w:val="22"/>
-              </w:rPr>
-            </w:r>
-          </w:p>
-          <w:p>
-            <w:pPr>
-              <w:pStyle w:val="Normal"/>
-              <w:rPr>
-                <w:rStyle w:val="Strong"/>
-                <w:rFonts w:ascii="Arial" w:hAnsi="Arial" w:cs="Arial"/>
-                <w:b w:val="false"/>
-                <w:b w:val="false"/>
-                <w:sz w:val="22"/>
-                <w:szCs w:val="22"/>
-              </w:rPr>
-            </w:pPr>
-            <w:r>
-              <w:rPr>
-                <w:rStyle w:val="Strong"/>
-                <w:rFonts w:cs="Arial" w:ascii="Arial" w:hAnsi="Arial"/>
-                <w:b w:val="false"/>
-                <w:sz w:val="22"/>
-                <w:szCs w:val="22"/>
-              </w:rPr>
-              <w:t>A Meta é obter ICB BAIXO</w:t>
+              <w:rPr/>
             </w:r>
           </w:p>
         </w:tc>
@@ -3181,503 +2944,6 @@
         <w:t>Comunicações</w:t>
       </w:r>
     </w:p>
-    <w:p>
-      <w:pPr>
-        <w:pStyle w:val="ListParagraph"/>
-        <w:ind w:left="360" w:hanging="0"/>
-        <w:rPr>
-          <w:rStyle w:val="Strong"/>
-          <w:rFonts w:ascii="Arial" w:hAnsi="Arial" w:cs="Arial"/>
-          <w:sz w:val="32"/>
-          <w:szCs w:val="32"/>
-        </w:rPr>
-      </w:pPr>
-      <w:r>
-        <w:rPr>
-          <w:rFonts w:cs="Arial" w:ascii="Arial" w:hAnsi="Arial"/>
-          <w:sz w:val="32"/>
-          <w:szCs w:val="32"/>
-        </w:rPr>
-      </w:r>
-    </w:p>
-    <w:p>
-      <w:pPr>
-        <w:pStyle w:val="ListParagraph"/>
-        <w:ind w:left="360" w:hanging="0"/>
-        <w:jc w:val="both"/>
-        <w:rPr>
-          <w:rFonts w:ascii="Arial" w:hAnsi="Arial" w:cs="Arial"/>
-        </w:rPr>
-      </w:pPr>
-      <w:r>
-        <w:rPr>
-          <w:rFonts w:cs="Arial" w:ascii="Arial" w:hAnsi="Arial"/>
-        </w:rPr>
-        <w:t>&lt;Definir as comunicações relevantes para o processo&gt;</w:t>
-      </w:r>
-    </w:p>
-    <w:p>
-      <w:pPr>
-        <w:pStyle w:val="ListParagraph"/>
-        <w:ind w:left="360" w:hanging="0"/>
-        <w:jc w:val="both"/>
-        <w:rPr>
-          <w:rFonts w:ascii="Arial" w:hAnsi="Arial" w:cs="Arial"/>
-        </w:rPr>
-      </w:pPr>
-      <w:r>
-        <w:rPr>
-          <w:rFonts w:cs="Arial" w:ascii="Arial" w:hAnsi="Arial"/>
-          <w:b/>
-        </w:rPr>
-        <w:t>Modelo:</w:t>
-      </w:r>
-    </w:p>
-    <w:tbl>
-      <w:tblPr>
-        <w:tblStyle w:val="Tabelacomgrade"/>
-        <w:tblW w:w="10069" w:type="dxa"/>
-        <w:jc w:val="left"/>
-        <w:tblInd w:w="350" w:type="dxa"/>
-        <w:tblCellMar>
-          <w:top w:w="0" w:type="dxa"/>
-          <w:left w:w="98" w:type="dxa"/>
-          <w:bottom w:w="0" w:type="dxa"/>
-          <w:right w:w="108" w:type="dxa"/>
-        </w:tblCellMar>
-        <w:tblLook w:val="04a0" w:noVBand="1" w:noHBand="0" w:lastColumn="0" w:firstColumn="1" w:lastRow="0" w:firstRow="1"/>
-      </w:tblPr>
-      <w:tblGrid>
-        <w:gridCol w:w="2581"/>
-        <w:gridCol w:w="7487"/>
-      </w:tblGrid>
-      <w:tr>
-        <w:trPr>
-          <w:trHeight w:val="367" w:hRule="atLeast"/>
-        </w:trPr>
-        <w:tc>
-          <w:tcPr>
-            <w:tcW w:w="2581" w:type="dxa"/>
-            <w:tcBorders/>
-            <w:shd w:color="auto" w:fill="auto" w:val="clear"/>
-            <w:tcMar>
-              <w:left w:w="98" w:type="dxa"/>
-            </w:tcMar>
-          </w:tcPr>
-          <w:p>
-            <w:pPr>
-              <w:pStyle w:val="ListParagraph"/>
-              <w:ind w:left="0" w:hanging="0"/>
-              <w:rPr>
-                <w:rStyle w:val="Strong"/>
-                <w:rFonts w:ascii="Arial" w:hAnsi="Arial" w:cs="Arial"/>
-                <w:sz w:val="22"/>
-                <w:szCs w:val="22"/>
-              </w:rPr>
-            </w:pPr>
-            <w:r>
-              <w:rPr>
-                <w:rStyle w:val="Strong"/>
-                <w:rFonts w:cs="Arial" w:ascii="Arial" w:hAnsi="Arial"/>
-                <w:sz w:val="22"/>
-                <w:szCs w:val="22"/>
-              </w:rPr>
-              <w:t>Comunicação</w:t>
-            </w:r>
-          </w:p>
-        </w:tc>
-        <w:tc>
-          <w:tcPr>
-            <w:tcW w:w="7487" w:type="dxa"/>
-            <w:tcBorders/>
-            <w:shd w:color="auto" w:fill="auto" w:val="clear"/>
-            <w:tcMar>
-              <w:left w:w="98" w:type="dxa"/>
-            </w:tcMar>
-          </w:tcPr>
-          <w:p>
-            <w:pPr>
-              <w:pStyle w:val="ListParagraph"/>
-              <w:tabs>
-                <w:tab w:val="left" w:pos="1820" w:leader="none"/>
-              </w:tabs>
-              <w:ind w:left="0" w:hanging="0"/>
-              <w:rPr>
-                <w:rStyle w:val="Strong"/>
-                <w:rFonts w:ascii="Arial" w:hAnsi="Arial" w:cs="Arial"/>
-                <w:b w:val="false"/>
-                <w:b w:val="false"/>
-                <w:sz w:val="22"/>
-                <w:szCs w:val="22"/>
-              </w:rPr>
-            </w:pPr>
-            <w:r>
-              <w:rPr>
-                <w:rStyle w:val="Strong"/>
-                <w:rFonts w:cs="Arial" w:ascii="Arial" w:hAnsi="Arial"/>
-                <w:b w:val="false"/>
-                <w:sz w:val="22"/>
-                <w:szCs w:val="22"/>
-              </w:rPr>
-              <w:t>&lt;Nome da Comunicação&gt;</w:t>
-            </w:r>
-          </w:p>
-        </w:tc>
-      </w:tr>
-      <w:tr>
-        <w:trPr>
-          <w:trHeight w:val="367" w:hRule="atLeast"/>
-        </w:trPr>
-        <w:tc>
-          <w:tcPr>
-            <w:tcW w:w="2581" w:type="dxa"/>
-            <w:tcBorders/>
-            <w:shd w:color="auto" w:fill="auto" w:val="clear"/>
-            <w:tcMar>
-              <w:left w:w="98" w:type="dxa"/>
-            </w:tcMar>
-          </w:tcPr>
-          <w:p>
-            <w:pPr>
-              <w:pStyle w:val="ListParagraph"/>
-              <w:ind w:left="0" w:hanging="0"/>
-              <w:rPr>
-                <w:rStyle w:val="Strong"/>
-                <w:rFonts w:ascii="Arial" w:hAnsi="Arial" w:cs="Arial"/>
-                <w:sz w:val="22"/>
-                <w:szCs w:val="22"/>
-              </w:rPr>
-            </w:pPr>
-            <w:r>
-              <w:rPr>
-                <w:rStyle w:val="Strong"/>
-                <w:rFonts w:cs="Arial" w:ascii="Arial" w:hAnsi="Arial"/>
-                <w:sz w:val="22"/>
-                <w:szCs w:val="22"/>
-              </w:rPr>
-              <w:t>Emissor</w:t>
-            </w:r>
-          </w:p>
-        </w:tc>
-        <w:tc>
-          <w:tcPr>
-            <w:tcW w:w="7487" w:type="dxa"/>
-            <w:tcBorders/>
-            <w:shd w:color="auto" w:fill="auto" w:val="clear"/>
-            <w:tcMar>
-              <w:left w:w="98" w:type="dxa"/>
-            </w:tcMar>
-          </w:tcPr>
-          <w:p>
-            <w:pPr>
-              <w:pStyle w:val="ListParagraph"/>
-              <w:tabs>
-                <w:tab w:val="left" w:pos="1820" w:leader="none"/>
-              </w:tabs>
-              <w:ind w:left="0" w:hanging="0"/>
-              <w:rPr>
-                <w:rStyle w:val="Strong"/>
-                <w:rFonts w:ascii="Arial" w:hAnsi="Arial" w:cs="Arial"/>
-                <w:b w:val="false"/>
-                <w:b w:val="false"/>
-                <w:sz w:val="22"/>
-                <w:szCs w:val="22"/>
-              </w:rPr>
-            </w:pPr>
-            <w:r>
-              <w:rPr>
-                <w:rStyle w:val="Strong"/>
-                <w:rFonts w:cs="Arial" w:ascii="Arial" w:hAnsi="Arial"/>
-                <w:b w:val="false"/>
-                <w:sz w:val="22"/>
-                <w:szCs w:val="22"/>
-              </w:rPr>
-              <w:t>&lt;Papel responsável pela emissão da comunicação&gt;</w:t>
-            </w:r>
-          </w:p>
-        </w:tc>
-      </w:tr>
-      <w:tr>
-        <w:trPr>
-          <w:trHeight w:val="367" w:hRule="atLeast"/>
-        </w:trPr>
-        <w:tc>
-          <w:tcPr>
-            <w:tcW w:w="2581" w:type="dxa"/>
-            <w:tcBorders/>
-            <w:shd w:color="auto" w:fill="auto" w:val="clear"/>
-            <w:tcMar>
-              <w:left w:w="98" w:type="dxa"/>
-            </w:tcMar>
-          </w:tcPr>
-          <w:p>
-            <w:pPr>
-              <w:pStyle w:val="ListParagraph"/>
-              <w:ind w:left="0" w:hanging="0"/>
-              <w:rPr>
-                <w:rStyle w:val="Strong"/>
-                <w:rFonts w:ascii="Arial" w:hAnsi="Arial" w:cs="Arial"/>
-                <w:sz w:val="22"/>
-                <w:szCs w:val="22"/>
-              </w:rPr>
-            </w:pPr>
-            <w:r>
-              <w:rPr>
-                <w:rStyle w:val="Strong"/>
-                <w:rFonts w:cs="Arial" w:ascii="Arial" w:hAnsi="Arial"/>
-                <w:sz w:val="22"/>
-                <w:szCs w:val="22"/>
-              </w:rPr>
-              <w:t xml:space="preserve">Receptores </w:t>
-            </w:r>
-          </w:p>
-        </w:tc>
-        <w:tc>
-          <w:tcPr>
-            <w:tcW w:w="7487" w:type="dxa"/>
-            <w:tcBorders/>
-            <w:shd w:color="auto" w:fill="auto" w:val="clear"/>
-            <w:tcMar>
-              <w:left w:w="98" w:type="dxa"/>
-            </w:tcMar>
-          </w:tcPr>
-          <w:p>
-            <w:pPr>
-              <w:pStyle w:val="ListParagraph"/>
-              <w:ind w:left="0" w:hanging="0"/>
-              <w:rPr>
-                <w:rStyle w:val="Strong"/>
-                <w:rFonts w:ascii="Arial" w:hAnsi="Arial" w:cs="Arial"/>
-                <w:b w:val="false"/>
-                <w:b w:val="false"/>
-                <w:sz w:val="22"/>
-                <w:szCs w:val="22"/>
-              </w:rPr>
-            </w:pPr>
-            <w:r>
-              <w:rPr>
-                <w:rStyle w:val="Strong"/>
-                <w:rFonts w:cs="Arial" w:ascii="Arial" w:hAnsi="Arial"/>
-                <w:b w:val="false"/>
-                <w:sz w:val="22"/>
-                <w:szCs w:val="22"/>
-              </w:rPr>
-              <w:t>&lt;Papeis receptores da comunicação&gt;</w:t>
-            </w:r>
-          </w:p>
-        </w:tc>
-      </w:tr>
-      <w:tr>
-        <w:trPr>
-          <w:trHeight w:val="347" w:hRule="atLeast"/>
-        </w:trPr>
-        <w:tc>
-          <w:tcPr>
-            <w:tcW w:w="2581" w:type="dxa"/>
-            <w:tcBorders/>
-            <w:shd w:color="auto" w:fill="auto" w:val="clear"/>
-            <w:tcMar>
-              <w:left w:w="98" w:type="dxa"/>
-            </w:tcMar>
-          </w:tcPr>
-          <w:p>
-            <w:pPr>
-              <w:pStyle w:val="ListParagraph"/>
-              <w:ind w:left="0" w:hanging="0"/>
-              <w:rPr>
-                <w:rStyle w:val="Strong"/>
-                <w:rFonts w:ascii="Arial" w:hAnsi="Arial" w:cs="Arial"/>
-                <w:sz w:val="22"/>
-                <w:szCs w:val="22"/>
-              </w:rPr>
-            </w:pPr>
-            <w:r>
-              <w:rPr>
-                <w:rStyle w:val="Strong"/>
-                <w:rFonts w:cs="Arial" w:ascii="Arial" w:hAnsi="Arial"/>
-                <w:sz w:val="22"/>
-                <w:szCs w:val="22"/>
-              </w:rPr>
-              <w:t>Mensagem</w:t>
-            </w:r>
-          </w:p>
-        </w:tc>
-        <w:tc>
-          <w:tcPr>
-            <w:tcW w:w="7487" w:type="dxa"/>
-            <w:tcBorders/>
-            <w:shd w:color="auto" w:fill="auto" w:val="clear"/>
-            <w:tcMar>
-              <w:left w:w="98" w:type="dxa"/>
-            </w:tcMar>
-          </w:tcPr>
-          <w:p>
-            <w:pPr>
-              <w:pStyle w:val="ListParagraph"/>
-              <w:ind w:left="0" w:hanging="0"/>
-              <w:rPr>
-                <w:rStyle w:val="Strong"/>
-                <w:rFonts w:ascii="Arial" w:hAnsi="Arial" w:cs="Arial"/>
-                <w:b w:val="false"/>
-                <w:b w:val="false"/>
-                <w:sz w:val="22"/>
-                <w:szCs w:val="22"/>
-              </w:rPr>
-            </w:pPr>
-            <w:r>
-              <w:rPr>
-                <w:rStyle w:val="Strong"/>
-                <w:rFonts w:cs="Arial" w:ascii="Arial" w:hAnsi="Arial"/>
-                <w:b w:val="false"/>
-                <w:sz w:val="22"/>
-                <w:szCs w:val="22"/>
-              </w:rPr>
-              <w:t>&lt;Mensagem comunicada&gt;</w:t>
-            </w:r>
-          </w:p>
-        </w:tc>
-      </w:tr>
-      <w:tr>
-        <w:trPr>
-          <w:trHeight w:val="367" w:hRule="atLeast"/>
-        </w:trPr>
-        <w:tc>
-          <w:tcPr>
-            <w:tcW w:w="2581" w:type="dxa"/>
-            <w:tcBorders/>
-            <w:shd w:color="auto" w:fill="auto" w:val="clear"/>
-            <w:tcMar>
-              <w:left w:w="98" w:type="dxa"/>
-            </w:tcMar>
-          </w:tcPr>
-          <w:p>
-            <w:pPr>
-              <w:pStyle w:val="ListParagraph"/>
-              <w:ind w:left="0" w:hanging="0"/>
-              <w:rPr>
-                <w:rStyle w:val="Strong"/>
-                <w:rFonts w:ascii="Arial" w:hAnsi="Arial" w:cs="Arial"/>
-                <w:sz w:val="22"/>
-                <w:szCs w:val="22"/>
-              </w:rPr>
-            </w:pPr>
-            <w:r>
-              <w:rPr>
-                <w:rStyle w:val="Strong"/>
-                <w:rFonts w:cs="Arial" w:ascii="Arial" w:hAnsi="Arial"/>
-                <w:sz w:val="22"/>
-                <w:szCs w:val="22"/>
-              </w:rPr>
-              <w:t>Meio de Comunicação</w:t>
-            </w:r>
-          </w:p>
-        </w:tc>
-        <w:tc>
-          <w:tcPr>
-            <w:tcW w:w="7487" w:type="dxa"/>
-            <w:tcBorders/>
-            <w:shd w:color="auto" w:fill="auto" w:val="clear"/>
-            <w:tcMar>
-              <w:left w:w="98" w:type="dxa"/>
-            </w:tcMar>
-          </w:tcPr>
-          <w:p>
-            <w:pPr>
-              <w:pStyle w:val="ListParagraph"/>
-              <w:ind w:left="0" w:hanging="0"/>
-              <w:rPr>
-                <w:rStyle w:val="Strong"/>
-                <w:rFonts w:ascii="Arial" w:hAnsi="Arial" w:cs="Arial"/>
-                <w:b w:val="false"/>
-                <w:b w:val="false"/>
-                <w:sz w:val="22"/>
-                <w:szCs w:val="22"/>
-              </w:rPr>
-            </w:pPr>
-            <w:r>
-              <w:rPr>
-                <w:rStyle w:val="Strong"/>
-                <w:rFonts w:cs="Arial" w:ascii="Arial" w:hAnsi="Arial"/>
-                <w:b w:val="false"/>
-                <w:sz w:val="22"/>
-                <w:szCs w:val="22"/>
-              </w:rPr>
-              <w:t>&lt;Forma de comunicação&gt;</w:t>
-            </w:r>
-          </w:p>
-        </w:tc>
-      </w:tr>
-      <w:tr>
-        <w:trPr>
-          <w:trHeight w:val="362" w:hRule="atLeast"/>
-        </w:trPr>
-        <w:tc>
-          <w:tcPr>
-            <w:tcW w:w="2581" w:type="dxa"/>
-            <w:tcBorders/>
-            <w:shd w:color="auto" w:fill="auto" w:val="clear"/>
-            <w:tcMar>
-              <w:left w:w="98" w:type="dxa"/>
-            </w:tcMar>
-          </w:tcPr>
-          <w:p>
-            <w:pPr>
-              <w:pStyle w:val="ListParagraph"/>
-              <w:ind w:left="0" w:hanging="0"/>
-              <w:rPr>
-                <w:rStyle w:val="Strong"/>
-                <w:rFonts w:ascii="Arial" w:hAnsi="Arial" w:cs="Arial"/>
-                <w:sz w:val="22"/>
-                <w:szCs w:val="22"/>
-              </w:rPr>
-            </w:pPr>
-            <w:r>
-              <w:rPr>
-                <w:rStyle w:val="Strong"/>
-                <w:rFonts w:cs="Arial" w:ascii="Arial" w:hAnsi="Arial"/>
-                <w:sz w:val="22"/>
-                <w:szCs w:val="22"/>
-              </w:rPr>
-              <w:t>Quando</w:t>
-            </w:r>
-          </w:p>
-        </w:tc>
-        <w:tc>
-          <w:tcPr>
-            <w:tcW w:w="7487" w:type="dxa"/>
-            <w:tcBorders/>
-            <w:shd w:color="auto" w:fill="auto" w:val="clear"/>
-            <w:tcMar>
-              <w:left w:w="98" w:type="dxa"/>
-            </w:tcMar>
-          </w:tcPr>
-          <w:p>
-            <w:pPr>
-              <w:pStyle w:val="ListParagraph"/>
-              <w:ind w:left="0" w:hanging="0"/>
-              <w:rPr>
-                <w:rStyle w:val="Strong"/>
-                <w:rFonts w:ascii="Arial" w:hAnsi="Arial" w:cs="Arial"/>
-                <w:b w:val="false"/>
-                <w:b w:val="false"/>
-                <w:sz w:val="22"/>
-                <w:szCs w:val="22"/>
-              </w:rPr>
-            </w:pPr>
-            <w:r>
-              <w:rPr>
-                <w:rStyle w:val="Strong"/>
-                <w:rFonts w:cs="Arial" w:ascii="Arial" w:hAnsi="Arial"/>
-                <w:b w:val="false"/>
-                <w:sz w:val="22"/>
-                <w:szCs w:val="22"/>
-              </w:rPr>
-              <w:t>&lt;Quando a comunicação deve ocorrer&gt;</w:t>
-            </w:r>
-          </w:p>
-        </w:tc>
-      </w:tr>
-    </w:tbl>
     <w:p>
       <w:pPr>
         <w:pStyle w:val="ListParagraph"/>

</xml_diff>

<commit_message>
finalização do trabalho 1
</commit_message>
<xml_diff>
--- a/Processos/Definicao/GRE-Processo.v.1.0.1.docx
+++ b/Processos/Definicao/GRE-Processo.v.1.0.1.docx
@@ -342,10 +342,10 @@
         <w:tblStyle w:val="Tabelacomgrade"/>
         <w:tblW w:w="9813" w:type="dxa"/>
         <w:jc w:val="left"/>
-        <w:tblInd w:w="345" w:type="dxa"/>
+        <w:tblInd w:w="340" w:type="dxa"/>
         <w:tblCellMar>
           <w:top w:w="0" w:type="dxa"/>
-          <w:left w:w="93" w:type="dxa"/>
+          <w:left w:w="88" w:type="dxa"/>
           <w:bottom w:w="0" w:type="dxa"/>
           <w:right w:w="108" w:type="dxa"/>
         </w:tblCellMar>
@@ -365,7 +365,7 @@
             <w:tcBorders/>
             <w:shd w:color="auto" w:fill="auto" w:val="clear"/>
             <w:tcMar>
-              <w:left w:w="93" w:type="dxa"/>
+              <w:left w:w="88" w:type="dxa"/>
             </w:tcMar>
           </w:tcPr>
           <w:p>
@@ -396,7 +396,7 @@
             <w:tcBorders/>
             <w:shd w:color="auto" w:fill="auto" w:val="clear"/>
             <w:tcMar>
-              <w:left w:w="93" w:type="dxa"/>
+              <w:left w:w="88" w:type="dxa"/>
             </w:tcMar>
           </w:tcPr>
           <w:p>
@@ -435,7 +435,7 @@
             <w:tcBorders/>
             <w:shd w:color="auto" w:fill="auto" w:val="clear"/>
             <w:tcMar>
-              <w:left w:w="93" w:type="dxa"/>
+              <w:left w:w="88" w:type="dxa"/>
             </w:tcMar>
           </w:tcPr>
           <w:p>
@@ -468,7 +468,7 @@
             <w:tcBorders/>
             <w:shd w:color="auto" w:fill="auto" w:val="clear"/>
             <w:tcMar>
-              <w:left w:w="93" w:type="dxa"/>
+              <w:left w:w="88" w:type="dxa"/>
             </w:tcMar>
           </w:tcPr>
           <w:p>
@@ -537,7 +537,7 @@
             <w:tcBorders/>
             <w:shd w:color="auto" w:fill="auto" w:val="clear"/>
             <w:tcMar>
-              <w:left w:w="93" w:type="dxa"/>
+              <w:left w:w="88" w:type="dxa"/>
             </w:tcMar>
           </w:tcPr>
           <w:p>
@@ -568,7 +568,7 @@
             <w:tcBorders/>
             <w:shd w:color="auto" w:fill="auto" w:val="clear"/>
             <w:tcMar>
-              <w:left w:w="93" w:type="dxa"/>
+              <w:left w:w="88" w:type="dxa"/>
             </w:tcMar>
           </w:tcPr>
           <w:p>
@@ -782,10 +782,10 @@
         <w:tblStyle w:val="Tabelacomgrade"/>
         <w:tblW w:w="9813" w:type="dxa"/>
         <w:jc w:val="left"/>
-        <w:tblInd w:w="345" w:type="dxa"/>
+        <w:tblInd w:w="340" w:type="dxa"/>
         <w:tblCellMar>
           <w:top w:w="0" w:type="dxa"/>
-          <w:left w:w="93" w:type="dxa"/>
+          <w:left w:w="88" w:type="dxa"/>
           <w:bottom w:w="0" w:type="dxa"/>
           <w:right w:w="108" w:type="dxa"/>
         </w:tblCellMar>
@@ -805,7 +805,7 @@
             <w:tcBorders/>
             <w:shd w:color="auto" w:fill="auto" w:val="clear"/>
             <w:tcMar>
-              <w:left w:w="93" w:type="dxa"/>
+              <w:left w:w="88" w:type="dxa"/>
             </w:tcMar>
           </w:tcPr>
           <w:p>
@@ -836,7 +836,7 @@
             <w:tcBorders/>
             <w:shd w:color="auto" w:fill="auto" w:val="clear"/>
             <w:tcMar>
-              <w:left w:w="93" w:type="dxa"/>
+              <w:left w:w="88" w:type="dxa"/>
             </w:tcMar>
           </w:tcPr>
           <w:p>
@@ -868,7 +868,7 @@
             <w:tcBorders/>
             <w:shd w:color="auto" w:fill="auto" w:val="clear"/>
             <w:tcMar>
-              <w:left w:w="93" w:type="dxa"/>
+              <w:left w:w="88" w:type="dxa"/>
             </w:tcMar>
           </w:tcPr>
           <w:p>
@@ -899,7 +899,7 @@
             <w:tcBorders/>
             <w:shd w:color="auto" w:fill="auto" w:val="clear"/>
             <w:tcMar>
-              <w:left w:w="93" w:type="dxa"/>
+              <w:left w:w="88" w:type="dxa"/>
             </w:tcMar>
           </w:tcPr>
           <w:p>
@@ -938,7 +938,7 @@
             <w:tcBorders/>
             <w:shd w:color="auto" w:fill="auto" w:val="clear"/>
             <w:tcMar>
-              <w:left w:w="93" w:type="dxa"/>
+              <w:left w:w="88" w:type="dxa"/>
             </w:tcMar>
           </w:tcPr>
           <w:p>
@@ -969,7 +969,7 @@
             <w:tcBorders/>
             <w:shd w:color="auto" w:fill="auto" w:val="clear"/>
             <w:tcMar>
-              <w:left w:w="93" w:type="dxa"/>
+              <w:left w:w="88" w:type="dxa"/>
             </w:tcMar>
           </w:tcPr>
           <w:p>
@@ -1113,7 +1113,7 @@
             <w:tcBorders/>
             <w:shd w:color="auto" w:fill="auto" w:val="clear"/>
             <w:tcMar>
-              <w:left w:w="93" w:type="dxa"/>
+              <w:left w:w="88" w:type="dxa"/>
             </w:tcMar>
           </w:tcPr>
           <w:p>
@@ -1144,7 +1144,7 @@
             <w:tcBorders/>
             <w:shd w:color="auto" w:fill="auto" w:val="clear"/>
             <w:tcMar>
-              <w:left w:w="93" w:type="dxa"/>
+              <w:left w:w="88" w:type="dxa"/>
             </w:tcMar>
           </w:tcPr>
           <w:p>
@@ -1306,10 +1306,10 @@
         <w:tblStyle w:val="Tabelacomgrade"/>
         <w:tblW w:w="9813" w:type="dxa"/>
         <w:jc w:val="left"/>
-        <w:tblInd w:w="345" w:type="dxa"/>
+        <w:tblInd w:w="340" w:type="dxa"/>
         <w:tblCellMar>
           <w:top w:w="0" w:type="dxa"/>
-          <w:left w:w="93" w:type="dxa"/>
+          <w:left w:w="88" w:type="dxa"/>
           <w:bottom w:w="0" w:type="dxa"/>
           <w:right w:w="108" w:type="dxa"/>
         </w:tblCellMar>
@@ -1329,7 +1329,7 @@
             <w:tcBorders/>
             <w:shd w:color="auto" w:fill="auto" w:val="clear"/>
             <w:tcMar>
-              <w:left w:w="93" w:type="dxa"/>
+              <w:left w:w="88" w:type="dxa"/>
             </w:tcMar>
           </w:tcPr>
           <w:p>
@@ -1355,7 +1355,7 @@
             <w:tcBorders/>
             <w:shd w:color="auto" w:fill="auto" w:val="clear"/>
             <w:tcMar>
-              <w:left w:w="93" w:type="dxa"/>
+              <w:left w:w="88" w:type="dxa"/>
             </w:tcMar>
           </w:tcPr>
           <w:p>
@@ -1387,7 +1387,7 @@
             <w:tcBorders/>
             <w:shd w:color="auto" w:fill="auto" w:val="clear"/>
             <w:tcMar>
-              <w:left w:w="93" w:type="dxa"/>
+              <w:left w:w="88" w:type="dxa"/>
             </w:tcMar>
           </w:tcPr>
           <w:p>
@@ -1413,7 +1413,7 @@
             <w:tcBorders/>
             <w:shd w:color="auto" w:fill="auto" w:val="clear"/>
             <w:tcMar>
-              <w:left w:w="93" w:type="dxa"/>
+              <w:left w:w="88" w:type="dxa"/>
             </w:tcMar>
           </w:tcPr>
           <w:p>
@@ -1445,7 +1445,7 @@
             <w:tcBorders/>
             <w:shd w:color="auto" w:fill="auto" w:val="clear"/>
             <w:tcMar>
-              <w:left w:w="93" w:type="dxa"/>
+              <w:left w:w="88" w:type="dxa"/>
             </w:tcMar>
           </w:tcPr>
           <w:p>
@@ -1471,7 +1471,7 @@
             <w:tcBorders/>
             <w:shd w:color="auto" w:fill="auto" w:val="clear"/>
             <w:tcMar>
-              <w:left w:w="93" w:type="dxa"/>
+              <w:left w:w="88" w:type="dxa"/>
             </w:tcMar>
           </w:tcPr>
           <w:p>
@@ -1587,7 +1587,7 @@
             <w:tcBorders/>
             <w:shd w:color="auto" w:fill="auto" w:val="clear"/>
             <w:tcMar>
-              <w:left w:w="93" w:type="dxa"/>
+              <w:left w:w="88" w:type="dxa"/>
             </w:tcMar>
           </w:tcPr>
           <w:p>
@@ -1613,7 +1613,7 @@
             <w:tcBorders/>
             <w:shd w:color="auto" w:fill="auto" w:val="clear"/>
             <w:tcMar>
-              <w:left w:w="93" w:type="dxa"/>
+              <w:left w:w="88" w:type="dxa"/>
             </w:tcMar>
           </w:tcPr>
           <w:p>
@@ -1722,10 +1722,10 @@
         <w:tblStyle w:val="Tabelacomgrade"/>
         <w:tblW w:w="9813" w:type="dxa"/>
         <w:jc w:val="left"/>
-        <w:tblInd w:w="345" w:type="dxa"/>
+        <w:tblInd w:w="340" w:type="dxa"/>
         <w:tblCellMar>
           <w:top w:w="0" w:type="dxa"/>
-          <w:left w:w="93" w:type="dxa"/>
+          <w:left w:w="88" w:type="dxa"/>
           <w:bottom w:w="0" w:type="dxa"/>
           <w:right w:w="108" w:type="dxa"/>
         </w:tblCellMar>
@@ -1745,7 +1745,7 @@
             <w:tcBorders/>
             <w:shd w:color="auto" w:fill="auto" w:val="clear"/>
             <w:tcMar>
-              <w:left w:w="93" w:type="dxa"/>
+              <w:left w:w="88" w:type="dxa"/>
             </w:tcMar>
           </w:tcPr>
           <w:p>
@@ -1776,7 +1776,7 @@
             <w:tcBorders/>
             <w:shd w:color="auto" w:fill="auto" w:val="clear"/>
             <w:tcMar>
-              <w:left w:w="93" w:type="dxa"/>
+              <w:left w:w="88" w:type="dxa"/>
             </w:tcMar>
           </w:tcPr>
           <w:p>
@@ -1808,7 +1808,7 @@
             <w:tcBorders/>
             <w:shd w:color="auto" w:fill="auto" w:val="clear"/>
             <w:tcMar>
-              <w:left w:w="93" w:type="dxa"/>
+              <w:left w:w="88" w:type="dxa"/>
             </w:tcMar>
           </w:tcPr>
           <w:p>
@@ -1839,7 +1839,7 @@
             <w:tcBorders/>
             <w:shd w:color="auto" w:fill="auto" w:val="clear"/>
             <w:tcMar>
-              <w:left w:w="93" w:type="dxa"/>
+              <w:left w:w="88" w:type="dxa"/>
             </w:tcMar>
           </w:tcPr>
           <w:p>
@@ -1871,7 +1871,7 @@
             <w:tcBorders/>
             <w:shd w:color="auto" w:fill="auto" w:val="clear"/>
             <w:tcMar>
-              <w:left w:w="93" w:type="dxa"/>
+              <w:left w:w="88" w:type="dxa"/>
             </w:tcMar>
           </w:tcPr>
           <w:p>
@@ -1902,7 +1902,7 @@
             <w:tcBorders/>
             <w:shd w:color="auto" w:fill="auto" w:val="clear"/>
             <w:tcMar>
-              <w:left w:w="93" w:type="dxa"/>
+              <w:left w:w="88" w:type="dxa"/>
             </w:tcMar>
           </w:tcPr>
           <w:p>
@@ -1957,7 +1957,7 @@
             <w:tcBorders/>
             <w:shd w:color="auto" w:fill="auto" w:val="clear"/>
             <w:tcMar>
-              <w:left w:w="93" w:type="dxa"/>
+              <w:left w:w="88" w:type="dxa"/>
             </w:tcMar>
           </w:tcPr>
           <w:p>
@@ -1988,7 +1988,7 @@
             <w:tcBorders/>
             <w:shd w:color="auto" w:fill="auto" w:val="clear"/>
             <w:tcMar>
-              <w:left w:w="93" w:type="dxa"/>
+              <w:left w:w="88" w:type="dxa"/>
             </w:tcMar>
           </w:tcPr>
           <w:p>
@@ -2116,10 +2116,10 @@
         <w:tblStyle w:val="Tabelacomgrade"/>
         <w:tblW w:w="9813" w:type="dxa"/>
         <w:jc w:val="left"/>
-        <w:tblInd w:w="345" w:type="dxa"/>
+        <w:tblInd w:w="340" w:type="dxa"/>
         <w:tblCellMar>
           <w:top w:w="0" w:type="dxa"/>
-          <w:left w:w="93" w:type="dxa"/>
+          <w:left w:w="88" w:type="dxa"/>
           <w:bottom w:w="0" w:type="dxa"/>
           <w:right w:w="108" w:type="dxa"/>
         </w:tblCellMar>
@@ -2139,7 +2139,7 @@
             <w:tcBorders/>
             <w:shd w:color="auto" w:fill="auto" w:val="clear"/>
             <w:tcMar>
-              <w:left w:w="93" w:type="dxa"/>
+              <w:left w:w="88" w:type="dxa"/>
             </w:tcMar>
           </w:tcPr>
           <w:p>
@@ -2170,7 +2170,7 @@
             <w:tcBorders/>
             <w:shd w:color="auto" w:fill="auto" w:val="clear"/>
             <w:tcMar>
-              <w:left w:w="93" w:type="dxa"/>
+              <w:left w:w="88" w:type="dxa"/>
             </w:tcMar>
           </w:tcPr>
           <w:p>
@@ -2202,7 +2202,7 @@
             <w:tcBorders/>
             <w:shd w:color="auto" w:fill="auto" w:val="clear"/>
             <w:tcMar>
-              <w:left w:w="93" w:type="dxa"/>
+              <w:left w:w="88" w:type="dxa"/>
             </w:tcMar>
           </w:tcPr>
           <w:p>
@@ -2233,7 +2233,7 @@
             <w:tcBorders/>
             <w:shd w:color="auto" w:fill="auto" w:val="clear"/>
             <w:tcMar>
-              <w:left w:w="93" w:type="dxa"/>
+              <w:left w:w="88" w:type="dxa"/>
             </w:tcMar>
           </w:tcPr>
           <w:p>
@@ -2265,7 +2265,7 @@
             <w:tcBorders/>
             <w:shd w:color="auto" w:fill="auto" w:val="clear"/>
             <w:tcMar>
-              <w:left w:w="93" w:type="dxa"/>
+              <w:left w:w="88" w:type="dxa"/>
             </w:tcMar>
           </w:tcPr>
           <w:p>
@@ -2296,7 +2296,7 @@
             <w:tcBorders/>
             <w:shd w:color="auto" w:fill="auto" w:val="clear"/>
             <w:tcMar>
-              <w:left w:w="93" w:type="dxa"/>
+              <w:left w:w="88" w:type="dxa"/>
             </w:tcMar>
           </w:tcPr>
           <w:p>
@@ -2557,7 +2557,7 @@
             <w:tcBorders/>
             <w:shd w:color="auto" w:fill="auto" w:val="clear"/>
             <w:tcMar>
-              <w:left w:w="93" w:type="dxa"/>
+              <w:left w:w="88" w:type="dxa"/>
             </w:tcMar>
           </w:tcPr>
           <w:p>
@@ -2588,7 +2588,7 @@
             <w:tcBorders/>
             <w:shd w:color="auto" w:fill="auto" w:val="clear"/>
             <w:tcMar>
-              <w:left w:w="93" w:type="dxa"/>
+              <w:left w:w="88" w:type="dxa"/>
             </w:tcMar>
           </w:tcPr>
           <w:p>
@@ -2747,7 +2747,10 @@
         </w:rPr>
       </w:pPr>
       <w:r>
-        <w:rPr/>
+        <w:rPr>
+          <w:rFonts w:cs="Arial" w:ascii="Arial" w:hAnsi="Arial"/>
+          <w:b/>
+        </w:rPr>
       </w:r>
     </w:p>
     <w:p>
@@ -2761,7 +2764,10 @@
         </w:rPr>
       </w:pPr>
       <w:r>
-        <w:rPr/>
+        <w:rPr>
+          <w:rFonts w:cs="Arial" w:ascii="Arial" w:hAnsi="Arial"/>
+          <w:b/>
+        </w:rPr>
       </w:r>
     </w:p>
     <w:tbl>
@@ -2769,10 +2775,10 @@
         <w:tblStyle w:val="Tabelacomgrade"/>
         <w:tblW w:w="10069" w:type="dxa"/>
         <w:jc w:val="left"/>
-        <w:tblInd w:w="345" w:type="dxa"/>
+        <w:tblInd w:w="340" w:type="dxa"/>
         <w:tblCellMar>
           <w:top w:w="0" w:type="dxa"/>
-          <w:left w:w="93" w:type="dxa"/>
+          <w:left w:w="88" w:type="dxa"/>
           <w:bottom w:w="0" w:type="dxa"/>
           <w:right w:w="108" w:type="dxa"/>
         </w:tblCellMar>
@@ -2792,7 +2798,7 @@
             <w:tcBorders/>
             <w:shd w:color="auto" w:fill="auto" w:val="clear"/>
             <w:tcMar>
-              <w:left w:w="93" w:type="dxa"/>
+              <w:left w:w="88" w:type="dxa"/>
             </w:tcMar>
           </w:tcPr>
           <w:p>
@@ -2823,7 +2829,7 @@
             <w:tcBorders/>
             <w:shd w:color="auto" w:fill="auto" w:val="clear"/>
             <w:tcMar>
-              <w:left w:w="93" w:type="dxa"/>
+              <w:left w:w="88" w:type="dxa"/>
             </w:tcMar>
           </w:tcPr>
           <w:p>
@@ -2858,7 +2864,7 @@
             <w:tcBorders/>
             <w:shd w:color="auto" w:fill="auto" w:val="clear"/>
             <w:tcMar>
-              <w:left w:w="93" w:type="dxa"/>
+              <w:left w:w="88" w:type="dxa"/>
             </w:tcMar>
           </w:tcPr>
           <w:p>
@@ -2889,7 +2895,7 @@
             <w:tcBorders/>
             <w:shd w:color="auto" w:fill="auto" w:val="clear"/>
             <w:tcMar>
-              <w:left w:w="93" w:type="dxa"/>
+              <w:left w:w="88" w:type="dxa"/>
             </w:tcMar>
           </w:tcPr>
           <w:p>
@@ -2924,7 +2930,7 @@
             <w:tcBorders/>
             <w:shd w:color="auto" w:fill="auto" w:val="clear"/>
             <w:tcMar>
-              <w:left w:w="93" w:type="dxa"/>
+              <w:left w:w="88" w:type="dxa"/>
             </w:tcMar>
           </w:tcPr>
           <w:p>
@@ -2955,7 +2961,7 @@
             <w:tcBorders/>
             <w:shd w:color="auto" w:fill="auto" w:val="clear"/>
             <w:tcMar>
-              <w:left w:w="93" w:type="dxa"/>
+              <w:left w:w="88" w:type="dxa"/>
             </w:tcMar>
           </w:tcPr>
           <w:p>
@@ -2987,7 +2993,7 @@
             <w:tcBorders/>
             <w:shd w:color="auto" w:fill="auto" w:val="clear"/>
             <w:tcMar>
-              <w:left w:w="93" w:type="dxa"/>
+              <w:left w:w="88" w:type="dxa"/>
             </w:tcMar>
           </w:tcPr>
           <w:p>
@@ -3018,7 +3024,7 @@
             <w:tcBorders/>
             <w:shd w:color="auto" w:fill="auto" w:val="clear"/>
             <w:tcMar>
-              <w:left w:w="93" w:type="dxa"/>
+              <w:left w:w="88" w:type="dxa"/>
             </w:tcMar>
           </w:tcPr>
           <w:p>
@@ -3050,7 +3056,7 @@
             <w:tcBorders/>
             <w:shd w:color="auto" w:fill="auto" w:val="clear"/>
             <w:tcMar>
-              <w:left w:w="93" w:type="dxa"/>
+              <w:left w:w="88" w:type="dxa"/>
             </w:tcMar>
           </w:tcPr>
           <w:p>
@@ -3081,7 +3087,7 @@
             <w:tcBorders/>
             <w:shd w:color="auto" w:fill="auto" w:val="clear"/>
             <w:tcMar>
-              <w:left w:w="93" w:type="dxa"/>
+              <w:left w:w="88" w:type="dxa"/>
             </w:tcMar>
           </w:tcPr>
           <w:p>
@@ -3113,7 +3119,7 @@
             <w:tcBorders/>
             <w:shd w:color="auto" w:fill="auto" w:val="clear"/>
             <w:tcMar>
-              <w:left w:w="93" w:type="dxa"/>
+              <w:left w:w="88" w:type="dxa"/>
             </w:tcMar>
           </w:tcPr>
           <w:p>
@@ -3144,7 +3150,7 @@
             <w:tcBorders/>
             <w:shd w:color="auto" w:fill="auto" w:val="clear"/>
             <w:tcMar>
-              <w:left w:w="93" w:type="dxa"/>
+              <w:left w:w="88" w:type="dxa"/>
             </w:tcMar>
           </w:tcPr>
           <w:p>
@@ -3161,27 +3167,7 @@
                 <w:sz w:val="22"/>
                 <w:szCs w:val="22"/>
               </w:rPr>
-              <w:t>Ao final da atividade “</w:t>
-            </w:r>
-            <w:r>
-              <w:rPr>
-                <w:rStyle w:val="Strong"/>
-                <w:rFonts w:cs="Arial" w:ascii="Arial" w:hAnsi="Arial"/>
-                <w:b w:val="false"/>
-                <w:sz w:val="22"/>
-                <w:szCs w:val="22"/>
-              </w:rPr>
-              <w:t>Solicitação de Mudanças</w:t>
-            </w:r>
-            <w:r>
-              <w:rPr>
-                <w:rStyle w:val="Strong"/>
-                <w:rFonts w:cs="Arial" w:ascii="Arial" w:hAnsi="Arial"/>
-                <w:b w:val="false"/>
-                <w:sz w:val="22"/>
-                <w:szCs w:val="22"/>
-              </w:rPr>
-              <w:t>”</w:t>
+              <w:t>Ao final da atividade “Solicitação de Mudanças”</w:t>
             </w:r>
           </w:p>
         </w:tc>
@@ -3217,7 +3203,10 @@
         </w:rPr>
       </w:pPr>
       <w:r>
-        <w:rPr/>
+        <w:rPr>
+          <w:rFonts w:cs="Arial" w:ascii="Arial" w:hAnsi="Arial"/>
+          <w:b/>
+        </w:rPr>
       </w:r>
     </w:p>
     <w:tbl>
@@ -3225,10 +3214,10 @@
         <w:tblStyle w:val="Tabelacomgrade"/>
         <w:tblW w:w="10069" w:type="dxa"/>
         <w:jc w:val="left"/>
-        <w:tblInd w:w="345" w:type="dxa"/>
+        <w:tblInd w:w="340" w:type="dxa"/>
         <w:tblCellMar>
           <w:top w:w="0" w:type="dxa"/>
-          <w:left w:w="93" w:type="dxa"/>
+          <w:left w:w="88" w:type="dxa"/>
           <w:bottom w:w="0" w:type="dxa"/>
           <w:right w:w="108" w:type="dxa"/>
         </w:tblCellMar>
@@ -3248,7 +3237,7 @@
             <w:tcBorders/>
             <w:shd w:color="auto" w:fill="auto" w:val="clear"/>
             <w:tcMar>
-              <w:left w:w="93" w:type="dxa"/>
+              <w:left w:w="88" w:type="dxa"/>
             </w:tcMar>
           </w:tcPr>
           <w:p>
@@ -3274,7 +3263,7 @@
             <w:tcBorders/>
             <w:shd w:color="auto" w:fill="auto" w:val="clear"/>
             <w:tcMar>
-              <w:left w:w="93" w:type="dxa"/>
+              <w:left w:w="88" w:type="dxa"/>
             </w:tcMar>
           </w:tcPr>
           <w:p>
@@ -3311,7 +3300,7 @@
             <w:tcBorders/>
             <w:shd w:color="auto" w:fill="auto" w:val="clear"/>
             <w:tcMar>
-              <w:left w:w="93" w:type="dxa"/>
+              <w:left w:w="88" w:type="dxa"/>
             </w:tcMar>
           </w:tcPr>
           <w:p>
@@ -3337,7 +3326,7 @@
             <w:tcBorders/>
             <w:shd w:color="auto" w:fill="auto" w:val="clear"/>
             <w:tcMar>
-              <w:left w:w="93" w:type="dxa"/>
+              <w:left w:w="88" w:type="dxa"/>
             </w:tcMar>
           </w:tcPr>
           <w:p>
@@ -3372,7 +3361,7 @@
             <w:tcBorders/>
             <w:shd w:color="auto" w:fill="auto" w:val="clear"/>
             <w:tcMar>
-              <w:left w:w="93" w:type="dxa"/>
+              <w:left w:w="88" w:type="dxa"/>
             </w:tcMar>
           </w:tcPr>
           <w:p>
@@ -3398,7 +3387,7 @@
             <w:tcBorders/>
             <w:shd w:color="auto" w:fill="auto" w:val="clear"/>
             <w:tcMar>
-              <w:left w:w="93" w:type="dxa"/>
+              <w:left w:w="88" w:type="dxa"/>
             </w:tcMar>
           </w:tcPr>
           <w:p>
@@ -3433,7 +3422,7 @@
             <w:tcBorders/>
             <w:shd w:color="auto" w:fill="auto" w:val="clear"/>
             <w:tcMar>
-              <w:left w:w="93" w:type="dxa"/>
+              <w:left w:w="88" w:type="dxa"/>
             </w:tcMar>
           </w:tcPr>
           <w:p>
@@ -3459,7 +3448,7 @@
             <w:tcBorders/>
             <w:shd w:color="auto" w:fill="auto" w:val="clear"/>
             <w:tcMar>
-              <w:left w:w="93" w:type="dxa"/>
+              <w:left w:w="88" w:type="dxa"/>
             </w:tcMar>
           </w:tcPr>
           <w:p>
@@ -3491,7 +3480,7 @@
             <w:tcBorders/>
             <w:shd w:color="auto" w:fill="auto" w:val="clear"/>
             <w:tcMar>
-              <w:left w:w="93" w:type="dxa"/>
+              <w:left w:w="88" w:type="dxa"/>
             </w:tcMar>
           </w:tcPr>
           <w:p>
@@ -3517,7 +3506,7 @@
             <w:tcBorders/>
             <w:shd w:color="auto" w:fill="auto" w:val="clear"/>
             <w:tcMar>
-              <w:left w:w="93" w:type="dxa"/>
+              <w:left w:w="88" w:type="dxa"/>
             </w:tcMar>
           </w:tcPr>
           <w:p>
@@ -3549,7 +3538,7 @@
             <w:tcBorders/>
             <w:shd w:color="auto" w:fill="auto" w:val="clear"/>
             <w:tcMar>
-              <w:left w:w="93" w:type="dxa"/>
+              <w:left w:w="88" w:type="dxa"/>
             </w:tcMar>
           </w:tcPr>
           <w:p>
@@ -3575,7 +3564,7 @@
             <w:tcBorders/>
             <w:shd w:color="auto" w:fill="auto" w:val="clear"/>
             <w:tcMar>
-              <w:left w:w="93" w:type="dxa"/>
+              <w:left w:w="88" w:type="dxa"/>
             </w:tcMar>
           </w:tcPr>
           <w:p>
@@ -3592,27 +3581,7 @@
                 <w:sz w:val="22"/>
                 <w:szCs w:val="22"/>
               </w:rPr>
-              <w:t>Ao final da atividade “</w:t>
-            </w:r>
-            <w:r>
-              <w:rPr>
-                <w:rStyle w:val="Strong"/>
-                <w:rFonts w:cs="Arial" w:ascii="Arial" w:hAnsi="Arial"/>
-                <w:b w:val="false"/>
-                <w:sz w:val="22"/>
-                <w:szCs w:val="22"/>
-              </w:rPr>
-              <w:t>Receber Mudança na Especificação de Requisitos</w:t>
-            </w:r>
-            <w:r>
-              <w:rPr>
-                <w:rStyle w:val="Strong"/>
-                <w:rFonts w:cs="Arial" w:ascii="Arial" w:hAnsi="Arial"/>
-                <w:b w:val="false"/>
-                <w:sz w:val="22"/>
-                <w:szCs w:val="22"/>
-              </w:rPr>
-              <w:t>”</w:t>
+              <w:t>Ao final da atividade “Receber Mudança na Especificação de Requisitos”</w:t>
             </w:r>
           </w:p>
         </w:tc>
@@ -3808,10 +3777,10 @@
         <w:tblStyle w:val="Tabelacomgrade"/>
         <w:tblW w:w="9775" w:type="dxa"/>
         <w:jc w:val="left"/>
-        <w:tblInd w:w="377" w:type="dxa"/>
+        <w:tblInd w:w="372" w:type="dxa"/>
         <w:tblCellMar>
           <w:top w:w="0" w:type="dxa"/>
-          <w:left w:w="93" w:type="dxa"/>
+          <w:left w:w="88" w:type="dxa"/>
           <w:bottom w:w="0" w:type="dxa"/>
           <w:right w:w="108" w:type="dxa"/>
         </w:tblCellMar>
@@ -3829,7 +3798,7 @@
             <w:tcBorders/>
             <w:shd w:color="auto" w:fill="auto" w:val="clear"/>
             <w:tcMar>
-              <w:left w:w="93" w:type="dxa"/>
+              <w:left w:w="88" w:type="dxa"/>
             </w:tcMar>
           </w:tcPr>
           <w:p>
@@ -3858,7 +3827,7 @@
             <w:tcBorders/>
             <w:shd w:color="auto" w:fill="auto" w:val="clear"/>
             <w:tcMar>
-              <w:left w:w="93" w:type="dxa"/>
+              <w:left w:w="88" w:type="dxa"/>
             </w:tcMar>
           </w:tcPr>
           <w:p>
@@ -3884,7 +3853,7 @@
             <w:tcBorders/>
             <w:shd w:color="auto" w:fill="auto" w:val="clear"/>
             <w:tcMar>
-              <w:left w:w="93" w:type="dxa"/>
+              <w:left w:w="88" w:type="dxa"/>
             </w:tcMar>
           </w:tcPr>
           <w:p>
@@ -3908,7 +3877,7 @@
             <w:tcBorders/>
             <w:shd w:color="auto" w:fill="auto" w:val="clear"/>
             <w:tcMar>
-              <w:left w:w="93" w:type="dxa"/>
+              <w:left w:w="88" w:type="dxa"/>
             </w:tcMar>
           </w:tcPr>
           <w:p>
@@ -3942,7 +3911,7 @@
             <w:tcBorders/>
             <w:shd w:color="auto" w:fill="auto" w:val="clear"/>
             <w:tcMar>
-              <w:left w:w="93" w:type="dxa"/>
+              <w:left w:w="88" w:type="dxa"/>
             </w:tcMar>
           </w:tcPr>
           <w:p>
@@ -3970,7 +3939,7 @@
             <w:tcBorders/>
             <w:shd w:color="auto" w:fill="auto" w:val="clear"/>
             <w:tcMar>
-              <w:left w:w="93" w:type="dxa"/>
+              <w:left w:w="88" w:type="dxa"/>
             </w:tcMar>
           </w:tcPr>
           <w:p>
@@ -4005,7 +3974,7 @@
             <w:tcBorders/>
             <w:shd w:color="auto" w:fill="auto" w:val="clear"/>
             <w:tcMar>
-              <w:left w:w="93" w:type="dxa"/>
+              <w:left w:w="88" w:type="dxa"/>
             </w:tcMar>
           </w:tcPr>
           <w:p>
@@ -4029,7 +3998,7 @@
             <w:tcBorders/>
             <w:shd w:color="auto" w:fill="auto" w:val="clear"/>
             <w:tcMar>
-              <w:left w:w="93" w:type="dxa"/>
+              <w:left w:w="88" w:type="dxa"/>
             </w:tcMar>
           </w:tcPr>
           <w:p>
@@ -4129,7 +4098,7 @@
             <w:tcBorders/>
             <w:shd w:color="auto" w:fill="auto" w:val="clear"/>
             <w:tcMar>
-              <w:left w:w="93" w:type="dxa"/>
+              <w:left w:w="88" w:type="dxa"/>
             </w:tcMar>
           </w:tcPr>
           <w:p>
@@ -4153,7 +4122,7 @@
             <w:tcBorders/>
             <w:shd w:color="auto" w:fill="auto" w:val="clear"/>
             <w:tcMar>
-              <w:left w:w="93" w:type="dxa"/>
+              <w:left w:w="88" w:type="dxa"/>
             </w:tcMar>
           </w:tcPr>
           <w:p>
@@ -4178,7 +4147,7 @@
             <w:tcBorders/>
             <w:shd w:color="auto" w:fill="auto" w:val="clear"/>
             <w:tcMar>
-              <w:left w:w="93" w:type="dxa"/>
+              <w:left w:w="88" w:type="dxa"/>
             </w:tcMar>
           </w:tcPr>
           <w:p>
@@ -4207,7 +4176,7 @@
             <w:tcBorders/>
             <w:shd w:color="auto" w:fill="auto" w:val="clear"/>
             <w:tcMar>
-              <w:left w:w="93" w:type="dxa"/>
+              <w:left w:w="88" w:type="dxa"/>
             </w:tcMar>
           </w:tcPr>
           <w:p>
@@ -4232,7 +4201,7 @@
             <w:tcBorders/>
             <w:shd w:color="auto" w:fill="auto" w:val="clear"/>
             <w:tcMar>
-              <w:left w:w="93" w:type="dxa"/>
+              <w:left w:w="88" w:type="dxa"/>
             </w:tcMar>
           </w:tcPr>
           <w:p>
@@ -4261,7 +4230,7 @@
             <w:tcBorders/>
             <w:shd w:color="auto" w:fill="auto" w:val="clear"/>
             <w:tcMar>
-              <w:left w:w="93" w:type="dxa"/>
+              <w:left w:w="88" w:type="dxa"/>
             </w:tcMar>
           </w:tcPr>
           <w:p>
@@ -4286,7 +4255,7 @@
             <w:tcBorders/>
             <w:shd w:color="auto" w:fill="auto" w:val="clear"/>
             <w:tcMar>
-              <w:left w:w="93" w:type="dxa"/>
+              <w:left w:w="88" w:type="dxa"/>
             </w:tcMar>
           </w:tcPr>
           <w:p>
@@ -4315,19 +4284,19 @@
             <w:tcBorders/>
             <w:shd w:color="auto" w:fill="auto" w:val="clear"/>
             <w:tcMar>
-              <w:left w:w="93" w:type="dxa"/>
-            </w:tcMar>
-          </w:tcPr>
-          <w:p>
-            <w:pPr>
-              <w:pStyle w:val="Normal"/>
-              <w:rPr/>
-            </w:pPr>
-            <w:r>
-              <w:rPr>
-                <w:rFonts w:cs="Arial" w:ascii="Arial" w:hAnsi="Arial"/>
-              </w:rPr>
-              <w:t>Documento de Levantamento de Requisitos iniciado</w:t>
+              <w:left w:w="88" w:type="dxa"/>
+            </w:tcMar>
+          </w:tcPr>
+          <w:p>
+            <w:pPr>
+              <w:pStyle w:val="Normal"/>
+              <w:rPr/>
+            </w:pPr>
+            <w:r>
+              <w:rPr>
+                <w:rFonts w:cs="Arial" w:ascii="Arial" w:hAnsi="Arial"/>
+              </w:rPr>
+              <w:t xml:space="preserve">Documento de Levantamento de Requisitos iniciado, </w:t>
             </w:r>
           </w:p>
         </w:tc>
@@ -4340,7 +4309,7 @@
             <w:tcBorders/>
             <w:shd w:color="auto" w:fill="auto" w:val="clear"/>
             <w:tcMar>
-              <w:left w:w="93" w:type="dxa"/>
+              <w:left w:w="88" w:type="dxa"/>
             </w:tcMar>
           </w:tcPr>
           <w:p>
@@ -4369,7 +4338,7 @@
             <w:tcBorders/>
             <w:shd w:color="auto" w:fill="auto" w:val="clear"/>
             <w:tcMar>
-              <w:left w:w="93" w:type="dxa"/>
+              <w:left w:w="88" w:type="dxa"/>
             </w:tcMar>
           </w:tcPr>
           <w:p>
@@ -4446,10 +4415,10 @@
         <w:tblStyle w:val="Tabelacomgrade"/>
         <w:tblW w:w="9775" w:type="dxa"/>
         <w:jc w:val="left"/>
-        <w:tblInd w:w="377" w:type="dxa"/>
+        <w:tblInd w:w="372" w:type="dxa"/>
         <w:tblCellMar>
           <w:top w:w="0" w:type="dxa"/>
-          <w:left w:w="93" w:type="dxa"/>
+          <w:left w:w="88" w:type="dxa"/>
           <w:bottom w:w="0" w:type="dxa"/>
           <w:right w:w="108" w:type="dxa"/>
         </w:tblCellMar>
@@ -4467,7 +4436,7 @@
             <w:tcBorders/>
             <w:shd w:color="auto" w:fill="auto" w:val="clear"/>
             <w:tcMar>
-              <w:left w:w="93" w:type="dxa"/>
+              <w:left w:w="88" w:type="dxa"/>
             </w:tcMar>
           </w:tcPr>
           <w:p>
@@ -4491,7 +4460,7 @@
             <w:tcBorders/>
             <w:shd w:color="auto" w:fill="auto" w:val="clear"/>
             <w:tcMar>
-              <w:left w:w="93" w:type="dxa"/>
+              <w:left w:w="88" w:type="dxa"/>
             </w:tcMar>
           </w:tcPr>
           <w:p>
@@ -4517,7 +4486,7 @@
             <w:tcBorders/>
             <w:shd w:color="auto" w:fill="auto" w:val="clear"/>
             <w:tcMar>
-              <w:left w:w="93" w:type="dxa"/>
+              <w:left w:w="88" w:type="dxa"/>
             </w:tcMar>
           </w:tcPr>
           <w:p>
@@ -4541,7 +4510,7 @@
             <w:tcBorders/>
             <w:shd w:color="auto" w:fill="auto" w:val="clear"/>
             <w:tcMar>
-              <w:left w:w="93" w:type="dxa"/>
+              <w:left w:w="88" w:type="dxa"/>
             </w:tcMar>
           </w:tcPr>
           <w:p>
@@ -4575,7 +4544,7 @@
             <w:tcBorders/>
             <w:shd w:color="auto" w:fill="auto" w:val="clear"/>
             <w:tcMar>
-              <w:left w:w="93" w:type="dxa"/>
+              <w:left w:w="88" w:type="dxa"/>
             </w:tcMar>
           </w:tcPr>
           <w:p>
@@ -4603,7 +4572,7 @@
             <w:tcBorders/>
             <w:shd w:color="auto" w:fill="auto" w:val="clear"/>
             <w:tcMar>
-              <w:left w:w="93" w:type="dxa"/>
+              <w:left w:w="88" w:type="dxa"/>
             </w:tcMar>
           </w:tcPr>
           <w:p>
@@ -4638,7 +4607,7 @@
             <w:tcBorders/>
             <w:shd w:color="auto" w:fill="auto" w:val="clear"/>
             <w:tcMar>
-              <w:left w:w="93" w:type="dxa"/>
+              <w:left w:w="88" w:type="dxa"/>
             </w:tcMar>
           </w:tcPr>
           <w:p>
@@ -4662,7 +4631,7 @@
             <w:tcBorders/>
             <w:shd w:color="auto" w:fill="auto" w:val="clear"/>
             <w:tcMar>
-              <w:left w:w="93" w:type="dxa"/>
+              <w:left w:w="88" w:type="dxa"/>
             </w:tcMar>
           </w:tcPr>
           <w:p>
@@ -4761,7 +4730,7 @@
             <w:tcBorders/>
             <w:shd w:color="auto" w:fill="auto" w:val="clear"/>
             <w:tcMar>
-              <w:left w:w="93" w:type="dxa"/>
+              <w:left w:w="88" w:type="dxa"/>
             </w:tcMar>
           </w:tcPr>
           <w:p>
@@ -4785,7 +4754,7 @@
             <w:tcBorders/>
             <w:shd w:color="auto" w:fill="auto" w:val="clear"/>
             <w:tcMar>
-              <w:left w:w="93" w:type="dxa"/>
+              <w:left w:w="88" w:type="dxa"/>
             </w:tcMar>
           </w:tcPr>
           <w:p>
@@ -4810,7 +4779,7 @@
             <w:tcBorders/>
             <w:shd w:color="auto" w:fill="auto" w:val="clear"/>
             <w:tcMar>
-              <w:left w:w="93" w:type="dxa"/>
+              <w:left w:w="88" w:type="dxa"/>
             </w:tcMar>
           </w:tcPr>
           <w:p>
@@ -4834,7 +4803,7 @@
             <w:tcBorders/>
             <w:shd w:color="auto" w:fill="auto" w:val="clear"/>
             <w:tcMar>
-              <w:left w:w="93" w:type="dxa"/>
+              <w:left w:w="88" w:type="dxa"/>
             </w:tcMar>
           </w:tcPr>
           <w:p>
@@ -4859,7 +4828,7 @@
             <w:tcBorders/>
             <w:shd w:color="auto" w:fill="auto" w:val="clear"/>
             <w:tcMar>
-              <w:left w:w="93" w:type="dxa"/>
+              <w:left w:w="88" w:type="dxa"/>
             </w:tcMar>
           </w:tcPr>
           <w:p>
@@ -4883,7 +4852,7 @@
             <w:tcBorders/>
             <w:shd w:color="auto" w:fill="auto" w:val="clear"/>
             <w:tcMar>
-              <w:left w:w="93" w:type="dxa"/>
+              <w:left w:w="88" w:type="dxa"/>
             </w:tcMar>
           </w:tcPr>
           <w:p>
@@ -4908,7 +4877,7 @@
             <w:tcBorders/>
             <w:shd w:color="auto" w:fill="auto" w:val="clear"/>
             <w:tcMar>
-              <w:left w:w="93" w:type="dxa"/>
+              <w:left w:w="88" w:type="dxa"/>
             </w:tcMar>
           </w:tcPr>
           <w:p>
@@ -4932,19 +4901,25 @@
             <w:tcBorders/>
             <w:shd w:color="auto" w:fill="auto" w:val="clear"/>
             <w:tcMar>
-              <w:left w:w="93" w:type="dxa"/>
-            </w:tcMar>
-          </w:tcPr>
-          <w:p>
-            <w:pPr>
-              <w:pStyle w:val="Normal"/>
-              <w:rPr/>
-            </w:pPr>
-            <w:r>
-              <w:rPr>
-                <w:rFonts w:cs="Arial" w:ascii="Arial" w:hAnsi="Arial"/>
-              </w:rPr>
-              <w:t>Documento de Levantamento de Requisitos atualizado</w:t>
+              <w:left w:w="88" w:type="dxa"/>
+            </w:tcMar>
+          </w:tcPr>
+          <w:p>
+            <w:pPr>
+              <w:pStyle w:val="Normal"/>
+              <w:rPr/>
+            </w:pPr>
+            <w:r>
+              <w:rPr>
+                <w:rFonts w:cs="Arial" w:ascii="Arial" w:hAnsi="Arial"/>
+              </w:rPr>
+              <w:t xml:space="preserve">Documento de Levantamento de Requisitos atualizado, </w:t>
+            </w:r>
+            <w:r>
+              <w:rPr>
+                <w:rFonts w:cs="Arial" w:ascii="Arial" w:hAnsi="Arial"/>
+              </w:rPr>
+              <w:t>Documento de Casos de Uso Iniciado</w:t>
             </w:r>
           </w:p>
         </w:tc>
@@ -4957,7 +4932,7 @@
             <w:tcBorders/>
             <w:shd w:color="auto" w:fill="auto" w:val="clear"/>
             <w:tcMar>
-              <w:left w:w="93" w:type="dxa"/>
+              <w:left w:w="88" w:type="dxa"/>
             </w:tcMar>
           </w:tcPr>
           <w:p>
@@ -4981,7 +4956,7 @@
             <w:tcBorders/>
             <w:shd w:color="auto" w:fill="auto" w:val="clear"/>
             <w:tcMar>
-              <w:left w:w="93" w:type="dxa"/>
+              <w:left w:w="88" w:type="dxa"/>
             </w:tcMar>
           </w:tcPr>
           <w:p>
@@ -5060,10 +5035,10 @@
         <w:tblStyle w:val="Tabelacomgrade"/>
         <w:tblW w:w="9775" w:type="dxa"/>
         <w:jc w:val="left"/>
-        <w:tblInd w:w="377" w:type="dxa"/>
+        <w:tblInd w:w="372" w:type="dxa"/>
         <w:tblCellMar>
           <w:top w:w="0" w:type="dxa"/>
-          <w:left w:w="93" w:type="dxa"/>
+          <w:left w:w="88" w:type="dxa"/>
           <w:bottom w:w="0" w:type="dxa"/>
           <w:right w:w="108" w:type="dxa"/>
         </w:tblCellMar>
@@ -5081,7 +5056,7 @@
             <w:tcBorders/>
             <w:shd w:color="auto" w:fill="auto" w:val="clear"/>
             <w:tcMar>
-              <w:left w:w="93" w:type="dxa"/>
+              <w:left w:w="88" w:type="dxa"/>
             </w:tcMar>
           </w:tcPr>
           <w:p>
@@ -5105,7 +5080,7 @@
             <w:tcBorders/>
             <w:shd w:color="auto" w:fill="auto" w:val="clear"/>
             <w:tcMar>
-              <w:left w:w="93" w:type="dxa"/>
+              <w:left w:w="88" w:type="dxa"/>
             </w:tcMar>
           </w:tcPr>
           <w:p>
@@ -5131,7 +5106,7 @@
             <w:tcBorders/>
             <w:shd w:color="auto" w:fill="auto" w:val="clear"/>
             <w:tcMar>
-              <w:left w:w="93" w:type="dxa"/>
+              <w:left w:w="88" w:type="dxa"/>
             </w:tcMar>
           </w:tcPr>
           <w:p>
@@ -5155,7 +5130,7 @@
             <w:tcBorders/>
             <w:shd w:color="auto" w:fill="auto" w:val="clear"/>
             <w:tcMar>
-              <w:left w:w="93" w:type="dxa"/>
+              <w:left w:w="88" w:type="dxa"/>
             </w:tcMar>
           </w:tcPr>
           <w:p>
@@ -5189,7 +5164,7 @@
             <w:tcBorders/>
             <w:shd w:color="auto" w:fill="auto" w:val="clear"/>
             <w:tcMar>
-              <w:left w:w="93" w:type="dxa"/>
+              <w:left w:w="88" w:type="dxa"/>
             </w:tcMar>
           </w:tcPr>
           <w:p>
@@ -5217,7 +5192,7 @@
             <w:tcBorders/>
             <w:shd w:color="auto" w:fill="auto" w:val="clear"/>
             <w:tcMar>
-              <w:left w:w="93" w:type="dxa"/>
+              <w:left w:w="88" w:type="dxa"/>
             </w:tcMar>
           </w:tcPr>
           <w:p>
@@ -5252,7 +5227,7 @@
             <w:tcBorders/>
             <w:shd w:color="auto" w:fill="auto" w:val="clear"/>
             <w:tcMar>
-              <w:left w:w="93" w:type="dxa"/>
+              <w:left w:w="88" w:type="dxa"/>
             </w:tcMar>
           </w:tcPr>
           <w:p>
@@ -5276,7 +5251,7 @@
             <w:tcBorders/>
             <w:shd w:color="auto" w:fill="auto" w:val="clear"/>
             <w:tcMar>
-              <w:left w:w="93" w:type="dxa"/>
+              <w:left w:w="88" w:type="dxa"/>
             </w:tcMar>
           </w:tcPr>
           <w:p>
@@ -5313,7 +5288,7 @@
             <w:tcBorders/>
             <w:shd w:color="auto" w:fill="auto" w:val="clear"/>
             <w:tcMar>
-              <w:left w:w="93" w:type="dxa"/>
+              <w:left w:w="88" w:type="dxa"/>
             </w:tcMar>
           </w:tcPr>
           <w:p>
@@ -5337,7 +5312,7 @@
             <w:tcBorders/>
             <w:shd w:color="auto" w:fill="auto" w:val="clear"/>
             <w:tcMar>
-              <w:left w:w="93" w:type="dxa"/>
+              <w:left w:w="88" w:type="dxa"/>
             </w:tcMar>
           </w:tcPr>
           <w:p>
@@ -5362,7 +5337,7 @@
             <w:tcBorders/>
             <w:shd w:color="auto" w:fill="auto" w:val="clear"/>
             <w:tcMar>
-              <w:left w:w="93" w:type="dxa"/>
+              <w:left w:w="88" w:type="dxa"/>
             </w:tcMar>
           </w:tcPr>
           <w:p>
@@ -5386,7 +5361,7 @@
             <w:tcBorders/>
             <w:shd w:color="auto" w:fill="auto" w:val="clear"/>
             <w:tcMar>
-              <w:left w:w="93" w:type="dxa"/>
+              <w:left w:w="88" w:type="dxa"/>
             </w:tcMar>
           </w:tcPr>
           <w:p>
@@ -5411,7 +5386,7 @@
             <w:tcBorders/>
             <w:shd w:color="auto" w:fill="auto" w:val="clear"/>
             <w:tcMar>
-              <w:left w:w="93" w:type="dxa"/>
+              <w:left w:w="88" w:type="dxa"/>
             </w:tcMar>
           </w:tcPr>
           <w:p>
@@ -5435,7 +5410,7 @@
             <w:tcBorders/>
             <w:shd w:color="auto" w:fill="auto" w:val="clear"/>
             <w:tcMar>
-              <w:left w:w="93" w:type="dxa"/>
+              <w:left w:w="88" w:type="dxa"/>
             </w:tcMar>
           </w:tcPr>
           <w:p>
@@ -5460,7 +5435,7 @@
             <w:tcBorders/>
             <w:shd w:color="auto" w:fill="auto" w:val="clear"/>
             <w:tcMar>
-              <w:left w:w="93" w:type="dxa"/>
+              <w:left w:w="88" w:type="dxa"/>
             </w:tcMar>
           </w:tcPr>
           <w:p>
@@ -5484,7 +5459,7 @@
             <w:tcBorders/>
             <w:shd w:color="auto" w:fill="auto" w:val="clear"/>
             <w:tcMar>
-              <w:left w:w="93" w:type="dxa"/>
+              <w:left w:w="88" w:type="dxa"/>
             </w:tcMar>
           </w:tcPr>
           <w:p>
@@ -5509,7 +5484,7 @@
             <w:tcBorders/>
             <w:shd w:color="auto" w:fill="auto" w:val="clear"/>
             <w:tcMar>
-              <w:left w:w="93" w:type="dxa"/>
+              <w:left w:w="88" w:type="dxa"/>
             </w:tcMar>
           </w:tcPr>
           <w:p>
@@ -5533,7 +5508,7 @@
             <w:tcBorders/>
             <w:shd w:color="auto" w:fill="auto" w:val="clear"/>
             <w:tcMar>
-              <w:left w:w="93" w:type="dxa"/>
+              <w:left w:w="88" w:type="dxa"/>
             </w:tcMar>
           </w:tcPr>
           <w:p>
@@ -5610,10 +5585,10 @@
         <w:tblStyle w:val="Tabelacomgrade"/>
         <w:tblW w:w="9775" w:type="dxa"/>
         <w:jc w:val="left"/>
-        <w:tblInd w:w="377" w:type="dxa"/>
+        <w:tblInd w:w="372" w:type="dxa"/>
         <w:tblCellMar>
           <w:top w:w="0" w:type="dxa"/>
-          <w:left w:w="93" w:type="dxa"/>
+          <w:left w:w="88" w:type="dxa"/>
           <w:bottom w:w="0" w:type="dxa"/>
           <w:right w:w="108" w:type="dxa"/>
         </w:tblCellMar>
@@ -5631,7 +5606,7 @@
             <w:tcBorders/>
             <w:shd w:color="auto" w:fill="auto" w:val="clear"/>
             <w:tcMar>
-              <w:left w:w="93" w:type="dxa"/>
+              <w:left w:w="88" w:type="dxa"/>
             </w:tcMar>
           </w:tcPr>
           <w:p>
@@ -5655,7 +5630,7 @@
             <w:tcBorders/>
             <w:shd w:color="auto" w:fill="auto" w:val="clear"/>
             <w:tcMar>
-              <w:left w:w="93" w:type="dxa"/>
+              <w:left w:w="88" w:type="dxa"/>
             </w:tcMar>
           </w:tcPr>
           <w:p>
@@ -5681,7 +5656,7 @@
             <w:tcBorders/>
             <w:shd w:color="auto" w:fill="auto" w:val="clear"/>
             <w:tcMar>
-              <w:left w:w="93" w:type="dxa"/>
+              <w:left w:w="88" w:type="dxa"/>
             </w:tcMar>
           </w:tcPr>
           <w:p>
@@ -5705,7 +5680,7 @@
             <w:tcBorders/>
             <w:shd w:color="auto" w:fill="auto" w:val="clear"/>
             <w:tcMar>
-              <w:left w:w="93" w:type="dxa"/>
+              <w:left w:w="88" w:type="dxa"/>
             </w:tcMar>
           </w:tcPr>
           <w:p>
@@ -5739,7 +5714,7 @@
             <w:tcBorders/>
             <w:shd w:color="auto" w:fill="auto" w:val="clear"/>
             <w:tcMar>
-              <w:left w:w="93" w:type="dxa"/>
+              <w:left w:w="88" w:type="dxa"/>
             </w:tcMar>
           </w:tcPr>
           <w:p>
@@ -5767,7 +5742,7 @@
             <w:tcBorders/>
             <w:shd w:color="auto" w:fill="auto" w:val="clear"/>
             <w:tcMar>
-              <w:left w:w="93" w:type="dxa"/>
+              <w:left w:w="88" w:type="dxa"/>
             </w:tcMar>
           </w:tcPr>
           <w:p>
@@ -5802,7 +5777,7 @@
             <w:tcBorders/>
             <w:shd w:color="auto" w:fill="auto" w:val="clear"/>
             <w:tcMar>
-              <w:left w:w="93" w:type="dxa"/>
+              <w:left w:w="88" w:type="dxa"/>
             </w:tcMar>
           </w:tcPr>
           <w:p>
@@ -5826,7 +5801,7 @@
             <w:tcBorders/>
             <w:shd w:color="auto" w:fill="auto" w:val="clear"/>
             <w:tcMar>
-              <w:left w:w="93" w:type="dxa"/>
+              <w:left w:w="88" w:type="dxa"/>
             </w:tcMar>
           </w:tcPr>
           <w:p>
@@ -5850,7 +5825,37 @@
               <w:rPr>
                 <w:rFonts w:cs="Arial" w:ascii="Arial" w:hAnsi="Arial"/>
               </w:rPr>
-              <w:t>2. Reanalisar os requisitos e corrigir o Documento de Levantamento de Requisitos</w:t>
+              <w:t>2. Reanalisar os requisitos</w:t>
+            </w:r>
+          </w:p>
+          <w:p>
+            <w:pPr>
+              <w:pStyle w:val="Normal"/>
+              <w:rPr/>
+            </w:pPr>
+            <w:r>
+              <w:rPr>
+                <w:rFonts w:cs="Arial" w:ascii="Arial" w:hAnsi="Arial"/>
+              </w:rPr>
+              <w:t>3. C</w:t>
+            </w:r>
+            <w:r>
+              <w:rPr>
+                <w:rFonts w:cs="Arial" w:ascii="Arial" w:hAnsi="Arial"/>
+              </w:rPr>
+              <w:t>orrigir o Documento de Levantamento de Requisitos</w:t>
+            </w:r>
+          </w:p>
+          <w:p>
+            <w:pPr>
+              <w:pStyle w:val="Normal"/>
+              <w:rPr/>
+            </w:pPr>
+            <w:r>
+              <w:rPr>
+                <w:rFonts w:cs="Arial" w:ascii="Arial" w:hAnsi="Arial"/>
+              </w:rPr>
+              <w:t>4. Corrigir o Documento de Casos de Uso</w:t>
             </w:r>
           </w:p>
         </w:tc>
@@ -5863,7 +5868,7 @@
             <w:tcBorders/>
             <w:shd w:color="auto" w:fill="auto" w:val="clear"/>
             <w:tcMar>
-              <w:left w:w="93" w:type="dxa"/>
+              <w:left w:w="88" w:type="dxa"/>
             </w:tcMar>
           </w:tcPr>
           <w:p>
@@ -5887,7 +5892,7 @@
             <w:tcBorders/>
             <w:shd w:color="auto" w:fill="auto" w:val="clear"/>
             <w:tcMar>
-              <w:left w:w="93" w:type="dxa"/>
+              <w:left w:w="88" w:type="dxa"/>
             </w:tcMar>
           </w:tcPr>
           <w:p>
@@ -5912,7 +5917,7 @@
             <w:tcBorders/>
             <w:shd w:color="auto" w:fill="auto" w:val="clear"/>
             <w:tcMar>
-              <w:left w:w="93" w:type="dxa"/>
+              <w:left w:w="88" w:type="dxa"/>
             </w:tcMar>
           </w:tcPr>
           <w:p>
@@ -5936,31 +5941,25 @@
             <w:tcBorders/>
             <w:shd w:color="auto" w:fill="auto" w:val="clear"/>
             <w:tcMar>
-              <w:left w:w="93" w:type="dxa"/>
-            </w:tcMar>
-          </w:tcPr>
-          <w:p>
-            <w:pPr>
-              <w:pStyle w:val="Normal"/>
-              <w:rPr/>
-            </w:pPr>
-            <w:r>
-              <w:rPr>
-                <w:rFonts w:cs="Arial" w:ascii="Arial" w:hAnsi="Arial"/>
-              </w:rPr>
-              <w:t>Checklist de Verifica</w:t>
-            </w:r>
-            <w:r>
-              <w:rPr>
-                <w:rFonts w:cs="Arial" w:ascii="Arial" w:hAnsi="Arial"/>
-              </w:rPr>
-              <w:t>çã</w:t>
-            </w:r>
-            <w:r>
-              <w:rPr>
-                <w:rFonts w:cs="Arial" w:ascii="Arial" w:hAnsi="Arial"/>
-              </w:rPr>
-              <w:t>o, Documento de Levantamento de Requisitos</w:t>
+              <w:left w:w="88" w:type="dxa"/>
+            </w:tcMar>
+          </w:tcPr>
+          <w:p>
+            <w:pPr>
+              <w:pStyle w:val="Normal"/>
+              <w:rPr/>
+            </w:pPr>
+            <w:r>
+              <w:rPr>
+                <w:rFonts w:cs="Arial" w:ascii="Arial" w:hAnsi="Arial"/>
+              </w:rPr>
+              <w:t xml:space="preserve">Checklist de Verificação, Documento de Levantamento de Requisitos, </w:t>
+            </w:r>
+            <w:r>
+              <w:rPr>
+                <w:rFonts w:cs="Arial" w:ascii="Arial" w:hAnsi="Arial"/>
+              </w:rPr>
+              <w:t>Documento de Casos de Uso</w:t>
             </w:r>
           </w:p>
         </w:tc>
@@ -5973,7 +5972,7 @@
             <w:tcBorders/>
             <w:shd w:color="auto" w:fill="auto" w:val="clear"/>
             <w:tcMar>
-              <w:left w:w="93" w:type="dxa"/>
+              <w:left w:w="88" w:type="dxa"/>
             </w:tcMar>
           </w:tcPr>
           <w:p>
@@ -5997,7 +5996,7 @@
             <w:tcBorders/>
             <w:shd w:color="auto" w:fill="auto" w:val="clear"/>
             <w:tcMar>
-              <w:left w:w="93" w:type="dxa"/>
+              <w:left w:w="88" w:type="dxa"/>
             </w:tcMar>
           </w:tcPr>
           <w:p>
@@ -6022,7 +6021,7 @@
             <w:tcBorders/>
             <w:shd w:color="auto" w:fill="auto" w:val="clear"/>
             <w:tcMar>
-              <w:left w:w="93" w:type="dxa"/>
+              <w:left w:w="88" w:type="dxa"/>
             </w:tcMar>
           </w:tcPr>
           <w:p>
@@ -6046,19 +6045,25 @@
             <w:tcBorders/>
             <w:shd w:color="auto" w:fill="auto" w:val="clear"/>
             <w:tcMar>
-              <w:left w:w="93" w:type="dxa"/>
-            </w:tcMar>
-          </w:tcPr>
-          <w:p>
-            <w:pPr>
-              <w:pStyle w:val="Normal"/>
-              <w:rPr/>
-            </w:pPr>
-            <w:r>
-              <w:rPr>
-                <w:rFonts w:cs="Arial" w:ascii="Arial" w:hAnsi="Arial"/>
-              </w:rPr>
-              <w:t>Documento de Levantamento de Requisitos atualizado</w:t>
+              <w:left w:w="88" w:type="dxa"/>
+            </w:tcMar>
+          </w:tcPr>
+          <w:p>
+            <w:pPr>
+              <w:pStyle w:val="Normal"/>
+              <w:rPr/>
+            </w:pPr>
+            <w:r>
+              <w:rPr>
+                <w:rFonts w:cs="Arial" w:ascii="Arial" w:hAnsi="Arial"/>
+              </w:rPr>
+              <w:t xml:space="preserve">Documento de Levantamento de Requisitos atualizado, </w:t>
+            </w:r>
+            <w:r>
+              <w:rPr>
+                <w:rFonts w:cs="Arial" w:ascii="Arial" w:hAnsi="Arial"/>
+              </w:rPr>
+              <w:t>Documento de Casos de Uso atualizado</w:t>
             </w:r>
           </w:p>
         </w:tc>
@@ -6071,7 +6076,7 @@
             <w:tcBorders/>
             <w:shd w:color="auto" w:fill="auto" w:val="clear"/>
             <w:tcMar>
-              <w:left w:w="93" w:type="dxa"/>
+              <w:left w:w="88" w:type="dxa"/>
             </w:tcMar>
           </w:tcPr>
           <w:p>
@@ -6095,7 +6100,7 @@
             <w:tcBorders/>
             <w:shd w:color="auto" w:fill="auto" w:val="clear"/>
             <w:tcMar>
-              <w:left w:w="93" w:type="dxa"/>
+              <w:left w:w="88" w:type="dxa"/>
             </w:tcMar>
           </w:tcPr>
           <w:p>
@@ -6166,10 +6171,10 @@
         <w:tblStyle w:val="Tabelacomgrade"/>
         <w:tblW w:w="9775" w:type="dxa"/>
         <w:jc w:val="left"/>
-        <w:tblInd w:w="377" w:type="dxa"/>
+        <w:tblInd w:w="372" w:type="dxa"/>
         <w:tblCellMar>
           <w:top w:w="0" w:type="dxa"/>
-          <w:left w:w="93" w:type="dxa"/>
+          <w:left w:w="88" w:type="dxa"/>
           <w:bottom w:w="0" w:type="dxa"/>
           <w:right w:w="108" w:type="dxa"/>
         </w:tblCellMar>
@@ -6187,7 +6192,7 @@
             <w:tcBorders/>
             <w:shd w:color="auto" w:fill="auto" w:val="clear"/>
             <w:tcMar>
-              <w:left w:w="93" w:type="dxa"/>
+              <w:left w:w="88" w:type="dxa"/>
             </w:tcMar>
           </w:tcPr>
           <w:p>
@@ -6211,7 +6216,7 @@
             <w:tcBorders/>
             <w:shd w:color="auto" w:fill="auto" w:val="clear"/>
             <w:tcMar>
-              <w:left w:w="93" w:type="dxa"/>
+              <w:left w:w="88" w:type="dxa"/>
             </w:tcMar>
           </w:tcPr>
           <w:p>
@@ -6236,7 +6241,7 @@
             <w:tcBorders/>
             <w:shd w:color="auto" w:fill="auto" w:val="clear"/>
             <w:tcMar>
-              <w:left w:w="93" w:type="dxa"/>
+              <w:left w:w="88" w:type="dxa"/>
             </w:tcMar>
           </w:tcPr>
           <w:p>
@@ -6260,7 +6265,7 @@
             <w:tcBorders/>
             <w:shd w:color="auto" w:fill="auto" w:val="clear"/>
             <w:tcMar>
-              <w:left w:w="93" w:type="dxa"/>
+              <w:left w:w="88" w:type="dxa"/>
             </w:tcMar>
           </w:tcPr>
           <w:p>
@@ -6293,7 +6298,7 @@
             <w:tcBorders/>
             <w:shd w:color="auto" w:fill="auto" w:val="clear"/>
             <w:tcMar>
-              <w:left w:w="93" w:type="dxa"/>
+              <w:left w:w="88" w:type="dxa"/>
             </w:tcMar>
           </w:tcPr>
           <w:p>
@@ -6317,7 +6322,7 @@
             <w:tcBorders/>
             <w:shd w:color="auto" w:fill="auto" w:val="clear"/>
             <w:tcMar>
-              <w:left w:w="93" w:type="dxa"/>
+              <w:left w:w="88" w:type="dxa"/>
             </w:tcMar>
           </w:tcPr>
           <w:p>
@@ -6365,13 +6370,7 @@
               <w:rPr>
                 <w:rFonts w:cs="Arial" w:ascii="Arial" w:hAnsi="Arial"/>
               </w:rPr>
-              <w:t>4</w:t>
-            </w:r>
-            <w:r>
-              <w:rPr>
-                <w:rFonts w:cs="Arial" w:ascii="Arial" w:hAnsi="Arial"/>
-              </w:rPr>
-              <w:t>. O Gerente de Requisitos deverá:</w:t>
+              <w:t>4. O Gerente de Requisitos deverá:</w:t>
             </w:r>
           </w:p>
           <w:p>
@@ -6384,13 +6383,7 @@
               <w:rPr>
                 <w:rFonts w:cs="Arial" w:ascii="Arial" w:hAnsi="Arial"/>
               </w:rPr>
-              <w:t>4</w:t>
-            </w:r>
-            <w:r>
-              <w:rPr>
-                <w:rFonts w:cs="Arial" w:ascii="Arial" w:hAnsi="Arial"/>
-              </w:rPr>
-              <w:t>.1. Analisar a solicitação de mudança</w:t>
+              <w:t>4.1. Analisar a solicitação de mudança</w:t>
             </w:r>
           </w:p>
           <w:p>
@@ -6403,13 +6396,7 @@
               <w:rPr>
                 <w:rFonts w:cs="Arial" w:ascii="Arial" w:hAnsi="Arial"/>
               </w:rPr>
-              <w:t>4</w:t>
-            </w:r>
-            <w:r>
-              <w:rPr>
-                <w:rFonts w:cs="Arial" w:ascii="Arial" w:hAnsi="Arial"/>
-              </w:rPr>
-              <w:t>.2. Analisar o impacto da mudança no escopo, tempo e custo da implantação da mudanças</w:t>
+              <w:t>4.2. Analisar o impacto da mudança no escopo, tempo e custo da implantação da mudanças</w:t>
             </w:r>
           </w:p>
           <w:p>
@@ -6422,13 +6409,7 @@
               <w:rPr>
                 <w:rFonts w:cs="Arial" w:ascii="Arial" w:hAnsi="Arial"/>
               </w:rPr>
-              <w:t>4</w:t>
-            </w:r>
-            <w:r>
-              <w:rPr>
-                <w:rFonts w:cs="Arial" w:ascii="Arial" w:hAnsi="Arial"/>
-              </w:rPr>
-              <w:t>.3. Renegociar com o cliente os novos itens da baseline</w:t>
+              <w:t>4.3. Renegociar com o cliente os novos itens da baseline</w:t>
             </w:r>
           </w:p>
           <w:p>
@@ -6441,13 +6422,7 @@
               <w:rPr>
                 <w:rFonts w:cs="Arial" w:ascii="Arial" w:hAnsi="Arial"/>
               </w:rPr>
-              <w:t>4</w:t>
-            </w:r>
-            <w:r>
-              <w:rPr>
-                <w:rFonts w:cs="Arial" w:ascii="Arial" w:hAnsi="Arial"/>
-              </w:rPr>
-              <w:t>.4. Atualizar o Plano de Projeto</w:t>
+              <w:t>4.4. Atualizar o Plano de Projeto</w:t>
             </w:r>
           </w:p>
         </w:tc>
@@ -6460,7 +6435,7 @@
             <w:tcBorders/>
             <w:shd w:color="auto" w:fill="auto" w:val="clear"/>
             <w:tcMar>
-              <w:left w:w="93" w:type="dxa"/>
+              <w:left w:w="88" w:type="dxa"/>
             </w:tcMar>
           </w:tcPr>
           <w:p>
@@ -6484,7 +6459,7 @@
             <w:tcBorders/>
             <w:shd w:color="auto" w:fill="auto" w:val="clear"/>
             <w:tcMar>
-              <w:left w:w="93" w:type="dxa"/>
+              <w:left w:w="88" w:type="dxa"/>
             </w:tcMar>
           </w:tcPr>
           <w:p>
@@ -6509,7 +6484,7 @@
             <w:tcBorders/>
             <w:shd w:color="auto" w:fill="auto" w:val="clear"/>
             <w:tcMar>
-              <w:left w:w="93" w:type="dxa"/>
+              <w:left w:w="88" w:type="dxa"/>
             </w:tcMar>
           </w:tcPr>
           <w:p>
@@ -6533,19 +6508,31 @@
             <w:tcBorders/>
             <w:shd w:color="auto" w:fill="auto" w:val="clear"/>
             <w:tcMar>
-              <w:left w:w="93" w:type="dxa"/>
-            </w:tcMar>
-          </w:tcPr>
-          <w:p>
-            <w:pPr>
-              <w:pStyle w:val="Normal"/>
-              <w:rPr/>
-            </w:pPr>
-            <w:r>
-              <w:rPr>
-                <w:rFonts w:cs="Arial" w:ascii="Arial" w:hAnsi="Arial"/>
-              </w:rPr>
-              <w:t>Documento de Levantamento de Requisitos, Solicitação de Mudança</w:t>
+              <w:left w:w="88" w:type="dxa"/>
+            </w:tcMar>
+          </w:tcPr>
+          <w:p>
+            <w:pPr>
+              <w:pStyle w:val="Normal"/>
+              <w:rPr/>
+            </w:pPr>
+            <w:r>
+              <w:rPr>
+                <w:rFonts w:cs="Arial" w:ascii="Arial" w:hAnsi="Arial"/>
+              </w:rPr>
+              <w:t xml:space="preserve">Documento de Levantamento de Requisitos, </w:t>
+            </w:r>
+            <w:r>
+              <w:rPr>
+                <w:rFonts w:cs="Arial" w:ascii="Arial" w:hAnsi="Arial"/>
+              </w:rPr>
+              <w:t>Documento de Casos de Uso</w:t>
+            </w:r>
+            <w:r>
+              <w:rPr>
+                <w:rFonts w:cs="Arial" w:ascii="Arial" w:hAnsi="Arial"/>
+              </w:rPr>
+              <w:t xml:space="preserve"> Solicitação de Mudança</w:t>
             </w:r>
           </w:p>
         </w:tc>
@@ -6558,7 +6545,7 @@
             <w:tcBorders/>
             <w:shd w:color="auto" w:fill="auto" w:val="clear"/>
             <w:tcMar>
-              <w:left w:w="93" w:type="dxa"/>
+              <w:left w:w="88" w:type="dxa"/>
             </w:tcMar>
           </w:tcPr>
           <w:p>
@@ -6582,7 +6569,7 @@
             <w:tcBorders/>
             <w:shd w:color="auto" w:fill="auto" w:val="clear"/>
             <w:tcMar>
-              <w:left w:w="93" w:type="dxa"/>
+              <w:left w:w="88" w:type="dxa"/>
             </w:tcMar>
           </w:tcPr>
           <w:p>
@@ -6607,7 +6594,7 @@
             <w:tcBorders/>
             <w:shd w:color="auto" w:fill="auto" w:val="clear"/>
             <w:tcMar>
-              <w:left w:w="93" w:type="dxa"/>
+              <w:left w:w="88" w:type="dxa"/>
             </w:tcMar>
           </w:tcPr>
           <w:p>
@@ -6631,19 +6618,25 @@
             <w:tcBorders/>
             <w:shd w:color="auto" w:fill="auto" w:val="clear"/>
             <w:tcMar>
-              <w:left w:w="93" w:type="dxa"/>
-            </w:tcMar>
-          </w:tcPr>
-          <w:p>
-            <w:pPr>
-              <w:pStyle w:val="Normal"/>
-              <w:rPr/>
-            </w:pPr>
-            <w:r>
-              <w:rPr>
-                <w:rFonts w:cs="Arial" w:ascii="Arial" w:hAnsi="Arial"/>
-              </w:rPr>
-              <w:t>Documento de Levantamento de Requisitos atualizado</w:t>
+              <w:left w:w="88" w:type="dxa"/>
+            </w:tcMar>
+          </w:tcPr>
+          <w:p>
+            <w:pPr>
+              <w:pStyle w:val="Normal"/>
+              <w:rPr/>
+            </w:pPr>
+            <w:r>
+              <w:rPr>
+                <w:rFonts w:cs="Arial" w:ascii="Arial" w:hAnsi="Arial"/>
+              </w:rPr>
+              <w:t xml:space="preserve">Documento de Levantamento de Requisitos atualizado, </w:t>
+            </w:r>
+            <w:r>
+              <w:rPr>
+                <w:rFonts w:cs="Arial" w:ascii="Arial" w:hAnsi="Arial"/>
+              </w:rPr>
+              <w:t>Documento de Casos de Uso atualizado</w:t>
             </w:r>
           </w:p>
         </w:tc>
@@ -6656,7 +6649,7 @@
             <w:tcBorders/>
             <w:shd w:color="auto" w:fill="auto" w:val="clear"/>
             <w:tcMar>
-              <w:left w:w="93" w:type="dxa"/>
+              <w:left w:w="88" w:type="dxa"/>
             </w:tcMar>
           </w:tcPr>
           <w:p>
@@ -6680,21 +6673,25 @@
             <w:tcBorders/>
             <w:shd w:color="auto" w:fill="auto" w:val="clear"/>
             <w:tcMar>
-              <w:left w:w="93" w:type="dxa"/>
-            </w:tcMar>
-          </w:tcPr>
-          <w:p>
-            <w:pPr>
-              <w:pStyle w:val="Normal"/>
-              <w:rPr>
-                <w:rFonts w:ascii="Arial" w:hAnsi="Arial" w:cs="Arial"/>
-              </w:rPr>
-            </w:pPr>
-            <w:r>
-              <w:rPr>
-                <w:rFonts w:cs="Arial" w:ascii="Arial" w:hAnsi="Arial"/>
-              </w:rPr>
-              <w:t>Trello</w:t>
+              <w:left w:w="88" w:type="dxa"/>
+            </w:tcMar>
+          </w:tcPr>
+          <w:p>
+            <w:pPr>
+              <w:pStyle w:val="Normal"/>
+              <w:rPr/>
+            </w:pPr>
+            <w:r>
+              <w:rPr>
+                <w:rFonts w:cs="Arial" w:ascii="Arial" w:hAnsi="Arial"/>
+              </w:rPr>
+              <w:t xml:space="preserve">Trello, </w:t>
+            </w:r>
+            <w:r>
+              <w:rPr>
+                <w:rFonts w:cs="Arial" w:ascii="Arial" w:hAnsi="Arial"/>
+              </w:rPr>
+              <w:t>Ferramentas UML</w:t>
             </w:r>
           </w:p>
         </w:tc>
@@ -6743,10 +6740,10 @@
         <w:tblStyle w:val="Tabelacomgrade"/>
         <w:tblW w:w="9775" w:type="dxa"/>
         <w:jc w:val="left"/>
-        <w:tblInd w:w="377" w:type="dxa"/>
+        <w:tblInd w:w="372" w:type="dxa"/>
         <w:tblCellMar>
           <w:top w:w="0" w:type="dxa"/>
-          <w:left w:w="93" w:type="dxa"/>
+          <w:left w:w="88" w:type="dxa"/>
           <w:bottom w:w="0" w:type="dxa"/>
           <w:right w:w="108" w:type="dxa"/>
         </w:tblCellMar>
@@ -6764,7 +6761,7 @@
             <w:tcBorders/>
             <w:shd w:color="auto" w:fill="auto" w:val="clear"/>
             <w:tcMar>
-              <w:left w:w="93" w:type="dxa"/>
+              <w:left w:w="88" w:type="dxa"/>
             </w:tcMar>
           </w:tcPr>
           <w:p>
@@ -6788,7 +6785,7 @@
             <w:tcBorders/>
             <w:shd w:color="auto" w:fill="auto" w:val="clear"/>
             <w:tcMar>
-              <w:left w:w="93" w:type="dxa"/>
+              <w:left w:w="88" w:type="dxa"/>
             </w:tcMar>
           </w:tcPr>
           <w:p>
@@ -6814,7 +6811,7 @@
             <w:tcBorders/>
             <w:shd w:color="auto" w:fill="auto" w:val="clear"/>
             <w:tcMar>
-              <w:left w:w="93" w:type="dxa"/>
+              <w:left w:w="88" w:type="dxa"/>
             </w:tcMar>
           </w:tcPr>
           <w:p>
@@ -6838,7 +6835,7 @@
             <w:tcBorders/>
             <w:shd w:color="auto" w:fill="auto" w:val="clear"/>
             <w:tcMar>
-              <w:left w:w="93" w:type="dxa"/>
+              <w:left w:w="88" w:type="dxa"/>
             </w:tcMar>
           </w:tcPr>
           <w:p>
@@ -6872,7 +6869,7 @@
             <w:tcBorders/>
             <w:shd w:color="auto" w:fill="auto" w:val="clear"/>
             <w:tcMar>
-              <w:left w:w="93" w:type="dxa"/>
+              <w:left w:w="88" w:type="dxa"/>
             </w:tcMar>
           </w:tcPr>
           <w:p>
@@ -6900,7 +6897,7 @@
             <w:tcBorders/>
             <w:shd w:color="auto" w:fill="auto" w:val="clear"/>
             <w:tcMar>
-              <w:left w:w="93" w:type="dxa"/>
+              <w:left w:w="88" w:type="dxa"/>
             </w:tcMar>
           </w:tcPr>
           <w:p>
@@ -6935,7 +6932,7 @@
             <w:tcBorders/>
             <w:shd w:color="auto" w:fill="auto" w:val="clear"/>
             <w:tcMar>
-              <w:left w:w="93" w:type="dxa"/>
+              <w:left w:w="88" w:type="dxa"/>
             </w:tcMar>
           </w:tcPr>
           <w:p>
@@ -6959,7 +6956,7 @@
             <w:tcBorders/>
             <w:shd w:color="auto" w:fill="auto" w:val="clear"/>
             <w:tcMar>
-              <w:left w:w="93" w:type="dxa"/>
+              <w:left w:w="88" w:type="dxa"/>
             </w:tcMar>
           </w:tcPr>
           <w:p>
@@ -6996,7 +6993,7 @@
             <w:tcBorders/>
             <w:shd w:color="auto" w:fill="auto" w:val="clear"/>
             <w:tcMar>
-              <w:left w:w="93" w:type="dxa"/>
+              <w:left w:w="88" w:type="dxa"/>
             </w:tcMar>
           </w:tcPr>
           <w:p>
@@ -7020,7 +7017,7 @@
             <w:tcBorders/>
             <w:shd w:color="auto" w:fill="auto" w:val="clear"/>
             <w:tcMar>
-              <w:left w:w="93" w:type="dxa"/>
+              <w:left w:w="88" w:type="dxa"/>
             </w:tcMar>
           </w:tcPr>
           <w:p>
@@ -7045,7 +7042,7 @@
             <w:tcBorders/>
             <w:shd w:color="auto" w:fill="auto" w:val="clear"/>
             <w:tcMar>
-              <w:left w:w="93" w:type="dxa"/>
+              <w:left w:w="88" w:type="dxa"/>
             </w:tcMar>
           </w:tcPr>
           <w:p>
@@ -7069,7 +7066,7 @@
             <w:tcBorders/>
             <w:shd w:color="auto" w:fill="auto" w:val="clear"/>
             <w:tcMar>
-              <w:left w:w="93" w:type="dxa"/>
+              <w:left w:w="88" w:type="dxa"/>
             </w:tcMar>
           </w:tcPr>
           <w:p>
@@ -7094,7 +7091,7 @@
             <w:tcBorders/>
             <w:shd w:color="auto" w:fill="auto" w:val="clear"/>
             <w:tcMar>
-              <w:left w:w="93" w:type="dxa"/>
+              <w:left w:w="88" w:type="dxa"/>
             </w:tcMar>
           </w:tcPr>
           <w:p>
@@ -7118,7 +7115,7 @@
             <w:tcBorders/>
             <w:shd w:color="auto" w:fill="auto" w:val="clear"/>
             <w:tcMar>
-              <w:left w:w="93" w:type="dxa"/>
+              <w:left w:w="88" w:type="dxa"/>
             </w:tcMar>
           </w:tcPr>
           <w:p>
@@ -7143,7 +7140,7 @@
             <w:tcBorders/>
             <w:shd w:color="auto" w:fill="auto" w:val="clear"/>
             <w:tcMar>
-              <w:left w:w="93" w:type="dxa"/>
+              <w:left w:w="88" w:type="dxa"/>
             </w:tcMar>
           </w:tcPr>
           <w:p>
@@ -7167,7 +7164,7 @@
             <w:tcBorders/>
             <w:shd w:color="auto" w:fill="auto" w:val="clear"/>
             <w:tcMar>
-              <w:left w:w="93" w:type="dxa"/>
+              <w:left w:w="88" w:type="dxa"/>
             </w:tcMar>
           </w:tcPr>
           <w:p>
@@ -7193,7 +7190,7 @@
             <w:tcBorders/>
             <w:shd w:color="auto" w:fill="auto" w:val="clear"/>
             <w:tcMar>
-              <w:left w:w="93" w:type="dxa"/>
+              <w:left w:w="88" w:type="dxa"/>
             </w:tcMar>
           </w:tcPr>
           <w:p>
@@ -7217,7 +7214,7 @@
             <w:tcBorders/>
             <w:shd w:color="auto" w:fill="auto" w:val="clear"/>
             <w:tcMar>
-              <w:left w:w="93" w:type="dxa"/>
+              <w:left w:w="88" w:type="dxa"/>
             </w:tcMar>
           </w:tcPr>
           <w:p>
@@ -7286,10 +7283,10 @@
         <w:tblStyle w:val="Tabelacomgrade"/>
         <w:tblW w:w="9775" w:type="dxa"/>
         <w:jc w:val="left"/>
-        <w:tblInd w:w="377" w:type="dxa"/>
+        <w:tblInd w:w="372" w:type="dxa"/>
         <w:tblCellMar>
           <w:top w:w="0" w:type="dxa"/>
-          <w:left w:w="93" w:type="dxa"/>
+          <w:left w:w="88" w:type="dxa"/>
           <w:bottom w:w="0" w:type="dxa"/>
           <w:right w:w="108" w:type="dxa"/>
         </w:tblCellMar>
@@ -7307,7 +7304,7 @@
             <w:tcBorders/>
             <w:shd w:color="auto" w:fill="auto" w:val="clear"/>
             <w:tcMar>
-              <w:left w:w="93" w:type="dxa"/>
+              <w:left w:w="88" w:type="dxa"/>
             </w:tcMar>
           </w:tcPr>
           <w:p>
@@ -7331,7 +7328,7 @@
             <w:tcBorders/>
             <w:shd w:color="auto" w:fill="auto" w:val="clear"/>
             <w:tcMar>
-              <w:left w:w="93" w:type="dxa"/>
+              <w:left w:w="88" w:type="dxa"/>
             </w:tcMar>
           </w:tcPr>
           <w:p>
@@ -7356,7 +7353,7 @@
             <w:tcBorders/>
             <w:shd w:color="auto" w:fill="auto" w:val="clear"/>
             <w:tcMar>
-              <w:left w:w="93" w:type="dxa"/>
+              <w:left w:w="88" w:type="dxa"/>
             </w:tcMar>
           </w:tcPr>
           <w:p>
@@ -7380,7 +7377,7 @@
             <w:tcBorders/>
             <w:shd w:color="auto" w:fill="auto" w:val="clear"/>
             <w:tcMar>
-              <w:left w:w="93" w:type="dxa"/>
+              <w:left w:w="88" w:type="dxa"/>
             </w:tcMar>
           </w:tcPr>
           <w:p>
@@ -7413,7 +7410,7 @@
             <w:tcBorders/>
             <w:shd w:color="auto" w:fill="auto" w:val="clear"/>
             <w:tcMar>
-              <w:left w:w="93" w:type="dxa"/>
+              <w:left w:w="88" w:type="dxa"/>
             </w:tcMar>
           </w:tcPr>
           <w:p>
@@ -7437,7 +7434,7 @@
             <w:tcBorders/>
             <w:shd w:color="auto" w:fill="auto" w:val="clear"/>
             <w:tcMar>
-              <w:left w:w="93" w:type="dxa"/>
+              <w:left w:w="88" w:type="dxa"/>
             </w:tcMar>
           </w:tcPr>
           <w:p>
@@ -7474,7 +7471,7 @@
             <w:tcBorders/>
             <w:shd w:color="auto" w:fill="auto" w:val="clear"/>
             <w:tcMar>
-              <w:left w:w="93" w:type="dxa"/>
+              <w:left w:w="88" w:type="dxa"/>
             </w:tcMar>
           </w:tcPr>
           <w:p>
@@ -7498,7 +7495,7 @@
             <w:tcBorders/>
             <w:shd w:color="auto" w:fill="auto" w:val="clear"/>
             <w:tcMar>
-              <w:left w:w="93" w:type="dxa"/>
+              <w:left w:w="88" w:type="dxa"/>
             </w:tcMar>
           </w:tcPr>
           <w:p>
@@ -7523,7 +7520,7 @@
             <w:tcBorders/>
             <w:shd w:color="auto" w:fill="auto" w:val="clear"/>
             <w:tcMar>
-              <w:left w:w="93" w:type="dxa"/>
+              <w:left w:w="88" w:type="dxa"/>
             </w:tcMar>
           </w:tcPr>
           <w:p>
@@ -7547,19 +7544,25 @@
             <w:tcBorders/>
             <w:shd w:color="auto" w:fill="auto" w:val="clear"/>
             <w:tcMar>
-              <w:left w:w="93" w:type="dxa"/>
-            </w:tcMar>
-          </w:tcPr>
-          <w:p>
-            <w:pPr>
-              <w:pStyle w:val="Normal"/>
-              <w:rPr/>
-            </w:pPr>
-            <w:r>
-              <w:rPr>
-                <w:rFonts w:cs="Arial" w:ascii="Arial" w:hAnsi="Arial"/>
-              </w:rPr>
-              <w:t>Documento de Levantamento de Requisitos</w:t>
+              <w:left w:w="88" w:type="dxa"/>
+            </w:tcMar>
+          </w:tcPr>
+          <w:p>
+            <w:pPr>
+              <w:pStyle w:val="Normal"/>
+              <w:rPr/>
+            </w:pPr>
+            <w:r>
+              <w:rPr>
+                <w:rFonts w:cs="Arial" w:ascii="Arial" w:hAnsi="Arial"/>
+              </w:rPr>
+              <w:t xml:space="preserve">Documento de Levantamento de Requisitos, </w:t>
+            </w:r>
+            <w:r>
+              <w:rPr>
+                <w:rFonts w:cs="Arial" w:ascii="Arial" w:hAnsi="Arial"/>
+              </w:rPr>
+              <w:t>Documento de Casos de Uso</w:t>
             </w:r>
           </w:p>
         </w:tc>
@@ -7572,7 +7575,7 @@
             <w:tcBorders/>
             <w:shd w:color="auto" w:fill="auto" w:val="clear"/>
             <w:tcMar>
-              <w:left w:w="93" w:type="dxa"/>
+              <w:left w:w="88" w:type="dxa"/>
             </w:tcMar>
           </w:tcPr>
           <w:p>
@@ -7596,7 +7599,7 @@
             <w:tcBorders/>
             <w:shd w:color="auto" w:fill="auto" w:val="clear"/>
             <w:tcMar>
-              <w:left w:w="93" w:type="dxa"/>
+              <w:left w:w="88" w:type="dxa"/>
             </w:tcMar>
           </w:tcPr>
           <w:p>
@@ -7621,7 +7624,7 @@
             <w:tcBorders/>
             <w:shd w:color="auto" w:fill="auto" w:val="clear"/>
             <w:tcMar>
-              <w:left w:w="93" w:type="dxa"/>
+              <w:left w:w="88" w:type="dxa"/>
             </w:tcMar>
           </w:tcPr>
           <w:p>
@@ -7645,7 +7648,7 @@
             <w:tcBorders/>
             <w:shd w:color="auto" w:fill="auto" w:val="clear"/>
             <w:tcMar>
-              <w:left w:w="93" w:type="dxa"/>
+              <w:left w:w="88" w:type="dxa"/>
             </w:tcMar>
           </w:tcPr>
           <w:p>
@@ -7670,7 +7673,7 @@
             <w:tcBorders/>
             <w:shd w:color="auto" w:fill="auto" w:val="clear"/>
             <w:tcMar>
-              <w:left w:w="93" w:type="dxa"/>
+              <w:left w:w="88" w:type="dxa"/>
             </w:tcMar>
           </w:tcPr>
           <w:p>
@@ -7694,7 +7697,7 @@
             <w:tcBorders/>
             <w:shd w:color="auto" w:fill="auto" w:val="clear"/>
             <w:tcMar>
-              <w:left w:w="93" w:type="dxa"/>
+              <w:left w:w="88" w:type="dxa"/>
             </w:tcMar>
           </w:tcPr>
           <w:p>
@@ -7773,10 +7776,10 @@
         <w:tblStyle w:val="Tabelacomgrade"/>
         <w:tblW w:w="9775" w:type="dxa"/>
         <w:jc w:val="left"/>
-        <w:tblInd w:w="377" w:type="dxa"/>
+        <w:tblInd w:w="372" w:type="dxa"/>
         <w:tblCellMar>
           <w:top w:w="0" w:type="dxa"/>
-          <w:left w:w="93" w:type="dxa"/>
+          <w:left w:w="88" w:type="dxa"/>
           <w:bottom w:w="0" w:type="dxa"/>
           <w:right w:w="108" w:type="dxa"/>
         </w:tblCellMar>
@@ -7794,7 +7797,7 @@
             <w:tcBorders/>
             <w:shd w:color="auto" w:fill="auto" w:val="clear"/>
             <w:tcMar>
-              <w:left w:w="93" w:type="dxa"/>
+              <w:left w:w="88" w:type="dxa"/>
             </w:tcMar>
           </w:tcPr>
           <w:p>
@@ -7818,19 +7821,19 @@
             <w:tcBorders/>
             <w:shd w:color="auto" w:fill="auto" w:val="clear"/>
             <w:tcMar>
-              <w:left w:w="93" w:type="dxa"/>
-            </w:tcMar>
-          </w:tcPr>
-          <w:p>
-            <w:pPr>
-              <w:pStyle w:val="Normal"/>
-              <w:rPr/>
-            </w:pPr>
-            <w:r>
-              <w:rPr>
-                <w:rFonts w:cs="Arial" w:ascii="Arial" w:hAnsi="Arial"/>
-              </w:rPr>
-              <w:t>Atualizar o Plano de Projeto</w:t>
+              <w:left w:w="88" w:type="dxa"/>
+            </w:tcMar>
+          </w:tcPr>
+          <w:p>
+            <w:pPr>
+              <w:pStyle w:val="Normal"/>
+              <w:rPr/>
+            </w:pPr>
+            <w:r>
+              <w:rPr>
+                <w:rFonts w:cs="Arial" w:ascii="Arial" w:hAnsi="Arial"/>
+              </w:rPr>
+              <w:t>Incorporar artefatos à configuração do software</w:t>
             </w:r>
           </w:p>
         </w:tc>
@@ -7843,7 +7846,7 @@
             <w:tcBorders/>
             <w:shd w:color="auto" w:fill="auto" w:val="clear"/>
             <w:tcMar>
-              <w:left w:w="93" w:type="dxa"/>
+              <w:left w:w="88" w:type="dxa"/>
             </w:tcMar>
           </w:tcPr>
           <w:p>
@@ -7867,7 +7870,7 @@
             <w:tcBorders/>
             <w:shd w:color="auto" w:fill="auto" w:val="clear"/>
             <w:tcMar>
-              <w:left w:w="93" w:type="dxa"/>
+              <w:left w:w="88" w:type="dxa"/>
             </w:tcMar>
           </w:tcPr>
           <w:p>
@@ -7900,7 +7903,7 @@
             <w:tcBorders/>
             <w:shd w:color="auto" w:fill="auto" w:val="clear"/>
             <w:tcMar>
-              <w:left w:w="93" w:type="dxa"/>
+              <w:left w:w="88" w:type="dxa"/>
             </w:tcMar>
           </w:tcPr>
           <w:p>
@@ -7924,43 +7927,43 @@
             <w:tcBorders/>
             <w:shd w:color="auto" w:fill="auto" w:val="clear"/>
             <w:tcMar>
-              <w:left w:w="93" w:type="dxa"/>
-            </w:tcMar>
-          </w:tcPr>
-          <w:p>
-            <w:pPr>
-              <w:pStyle w:val="Normal"/>
-              <w:rPr/>
-            </w:pPr>
-            <w:r>
-              <w:rPr>
-                <w:rFonts w:cs="Arial" w:ascii="Arial" w:hAnsi="Arial"/>
-              </w:rPr>
-              <w:t>1. Analisar todos os Requisitos que foram incluídos ou que sofreram alterações e foram validados pelo Cliente</w:t>
-            </w:r>
-          </w:p>
-          <w:p>
-            <w:pPr>
-              <w:pStyle w:val="Normal"/>
-              <w:rPr/>
-            </w:pPr>
-            <w:r>
-              <w:rPr>
-                <w:rFonts w:cs="Arial" w:ascii="Arial" w:hAnsi="Arial"/>
-              </w:rPr>
-              <w:t>2. Analisar e atualizar todos os artefatos que estão ligados com o requisito em questão</w:t>
-            </w:r>
-          </w:p>
-          <w:p>
-            <w:pPr>
-              <w:pStyle w:val="Normal"/>
-              <w:rPr/>
-            </w:pPr>
-            <w:r>
-              <w:rPr>
-                <w:rFonts w:cs="Arial" w:ascii="Arial" w:hAnsi="Arial"/>
-              </w:rPr>
-              <w:t>3. Atualizar o Plano de Projeto</w:t>
+              <w:left w:w="88" w:type="dxa"/>
+            </w:tcMar>
+          </w:tcPr>
+          <w:p>
+            <w:pPr>
+              <w:pStyle w:val="Normal"/>
+              <w:rPr/>
+            </w:pPr>
+            <w:r>
+              <w:rPr>
+                <w:rFonts w:cs="Arial" w:ascii="Arial" w:hAnsi="Arial"/>
+              </w:rPr>
+              <w:t xml:space="preserve">1. Analisar todos os </w:t>
+            </w:r>
+            <w:r>
+              <w:rPr>
+                <w:rFonts w:cs="Arial" w:ascii="Arial" w:hAnsi="Arial"/>
+              </w:rPr>
+              <w:t>artefatos</w:t>
+            </w:r>
+            <w:r>
+              <w:rPr>
+                <w:rFonts w:cs="Arial" w:ascii="Arial" w:hAnsi="Arial"/>
+              </w:rPr>
+              <w:t xml:space="preserve"> que foram incluídos ou que sofreram alterações</w:t>
+            </w:r>
+          </w:p>
+          <w:p>
+            <w:pPr>
+              <w:pStyle w:val="Normal"/>
+              <w:rPr/>
+            </w:pPr>
+            <w:r>
+              <w:rPr>
+                <w:rFonts w:cs="Arial" w:ascii="Arial" w:hAnsi="Arial"/>
+              </w:rPr>
+              <w:t>2. Incorporar os artefatos à configuração do software</w:t>
             </w:r>
           </w:p>
         </w:tc>
@@ -7973,7 +7976,7 @@
             <w:tcBorders/>
             <w:shd w:color="auto" w:fill="auto" w:val="clear"/>
             <w:tcMar>
-              <w:left w:w="93" w:type="dxa"/>
+              <w:left w:w="88" w:type="dxa"/>
             </w:tcMar>
           </w:tcPr>
           <w:p>
@@ -7997,7 +8000,7 @@
             <w:tcBorders/>
             <w:shd w:color="auto" w:fill="auto" w:val="clear"/>
             <w:tcMar>
-              <w:left w:w="93" w:type="dxa"/>
+              <w:left w:w="88" w:type="dxa"/>
             </w:tcMar>
           </w:tcPr>
           <w:p>
@@ -8022,7 +8025,7 @@
             <w:tcBorders/>
             <w:shd w:color="auto" w:fill="auto" w:val="clear"/>
             <w:tcMar>
-              <w:left w:w="93" w:type="dxa"/>
+              <w:left w:w="88" w:type="dxa"/>
             </w:tcMar>
           </w:tcPr>
           <w:p>
@@ -8046,19 +8049,25 @@
             <w:tcBorders/>
             <w:shd w:color="auto" w:fill="auto" w:val="clear"/>
             <w:tcMar>
-              <w:left w:w="93" w:type="dxa"/>
-            </w:tcMar>
-          </w:tcPr>
-          <w:p>
-            <w:pPr>
-              <w:pStyle w:val="Normal"/>
-              <w:rPr/>
-            </w:pPr>
-            <w:r>
-              <w:rPr>
-                <w:rFonts w:cs="Arial" w:ascii="Arial" w:hAnsi="Arial"/>
-              </w:rPr>
-              <w:t>Documento de Levantamento de Requisitos</w:t>
+              <w:left w:w="88" w:type="dxa"/>
+            </w:tcMar>
+          </w:tcPr>
+          <w:p>
+            <w:pPr>
+              <w:pStyle w:val="Normal"/>
+              <w:rPr/>
+            </w:pPr>
+            <w:r>
+              <w:rPr>
+                <w:rFonts w:cs="Arial" w:ascii="Arial" w:hAnsi="Arial"/>
+              </w:rPr>
+              <w:t xml:space="preserve">Documento de Levantamento de Requisitos, </w:t>
+            </w:r>
+            <w:r>
+              <w:rPr>
+                <w:rFonts w:cs="Arial" w:ascii="Arial" w:hAnsi="Arial"/>
+              </w:rPr>
+              <w:t>Documento de Casos de Uso</w:t>
             </w:r>
           </w:p>
         </w:tc>
@@ -8071,7 +8080,7 @@
             <w:tcBorders/>
             <w:shd w:color="auto" w:fill="auto" w:val="clear"/>
             <w:tcMar>
-              <w:left w:w="93" w:type="dxa"/>
+              <w:left w:w="88" w:type="dxa"/>
             </w:tcMar>
           </w:tcPr>
           <w:p>
@@ -8095,7 +8104,7 @@
             <w:tcBorders/>
             <w:shd w:color="auto" w:fill="auto" w:val="clear"/>
             <w:tcMar>
-              <w:left w:w="93" w:type="dxa"/>
+              <w:left w:w="88" w:type="dxa"/>
             </w:tcMar>
           </w:tcPr>
           <w:p>
@@ -8120,7 +8129,7 @@
             <w:tcBorders/>
             <w:shd w:color="auto" w:fill="auto" w:val="clear"/>
             <w:tcMar>
-              <w:left w:w="93" w:type="dxa"/>
+              <w:left w:w="88" w:type="dxa"/>
             </w:tcMar>
           </w:tcPr>
           <w:p>
@@ -8144,7 +8153,7 @@
             <w:tcBorders/>
             <w:shd w:color="auto" w:fill="auto" w:val="clear"/>
             <w:tcMar>
-              <w:left w:w="93" w:type="dxa"/>
+              <w:left w:w="88" w:type="dxa"/>
             </w:tcMar>
           </w:tcPr>
           <w:p>
@@ -8169,7 +8178,7 @@
             <w:tcBorders/>
             <w:shd w:color="auto" w:fill="auto" w:val="clear"/>
             <w:tcMar>
-              <w:left w:w="93" w:type="dxa"/>
+              <w:left w:w="88" w:type="dxa"/>
             </w:tcMar>
           </w:tcPr>
           <w:p>
@@ -8193,7 +8202,7 @@
             <w:tcBorders/>
             <w:shd w:color="auto" w:fill="auto" w:val="clear"/>
             <w:tcMar>
-              <w:left w:w="93" w:type="dxa"/>
+              <w:left w:w="88" w:type="dxa"/>
             </w:tcMar>
           </w:tcPr>
           <w:p>
@@ -8211,6 +8220,499 @@
         </w:tc>
       </w:tr>
     </w:tbl>
+    <w:p>
+      <w:pPr>
+        <w:pStyle w:val="Normal"/>
+        <w:ind w:left="360" w:hanging="0"/>
+        <w:rPr/>
+      </w:pPr>
+      <w:r>
+        <w:rPr/>
+      </w:r>
+    </w:p>
+    <w:p>
+      <w:pPr>
+        <w:pStyle w:val="Normal"/>
+        <w:ind w:left="360" w:hanging="0"/>
+        <w:rPr>
+          <w:rStyle w:val="Strong"/>
+          <w:rFonts w:ascii="Arial" w:hAnsi="Arial" w:cs="Arial"/>
+          <w:b w:val="false"/>
+          <w:b w:val="false"/>
+        </w:rPr>
+      </w:pPr>
+      <w:r>
+        <w:rPr>
+          <w:rFonts w:cs="Arial" w:ascii="Arial" w:hAnsi="Arial"/>
+          <w:b w:val="false"/>
+        </w:rPr>
+      </w:r>
+    </w:p>
+    <w:tbl>
+      <w:tblPr>
+        <w:tblStyle w:val="Tabelacomgrade"/>
+        <w:tblW w:w="9775" w:type="dxa"/>
+        <w:jc w:val="left"/>
+        <w:tblInd w:w="372" w:type="dxa"/>
+        <w:tblCellMar>
+          <w:top w:w="0" w:type="dxa"/>
+          <w:left w:w="88" w:type="dxa"/>
+          <w:bottom w:w="0" w:type="dxa"/>
+          <w:right w:w="108" w:type="dxa"/>
+        </w:tblCellMar>
+        <w:tblLook w:val="04a0" w:noVBand="1" w:noHBand="0" w:lastColumn="0" w:firstColumn="1" w:lastRow="0" w:firstRow="1"/>
+      </w:tblPr>
+      <w:tblGrid>
+        <w:gridCol w:w="2500"/>
+        <w:gridCol w:w="7274"/>
+      </w:tblGrid>
+      <w:tr>
+        <w:trPr/>
+        <w:tc>
+          <w:tcPr>
+            <w:tcW w:w="2500" w:type="dxa"/>
+            <w:tcBorders/>
+            <w:shd w:color="auto" w:fill="auto" w:val="clear"/>
+            <w:tcMar>
+              <w:left w:w="88" w:type="dxa"/>
+            </w:tcMar>
+          </w:tcPr>
+          <w:p>
+            <w:pPr>
+              <w:pStyle w:val="Normal"/>
+              <w:rPr/>
+            </w:pPr>
+            <w:r>
+              <w:rPr>
+                <w:rFonts w:cs="Arial" w:ascii="Arial" w:hAnsi="Arial"/>
+                <w:b/>
+                <w:bCs/>
+              </w:rPr>
+              <w:t>Atividade</w:t>
+            </w:r>
+          </w:p>
+        </w:tc>
+        <w:tc>
+          <w:tcPr>
+            <w:tcW w:w="7274" w:type="dxa"/>
+            <w:tcBorders/>
+            <w:shd w:color="auto" w:fill="auto" w:val="clear"/>
+            <w:tcMar>
+              <w:left w:w="88" w:type="dxa"/>
+            </w:tcMar>
+          </w:tcPr>
+          <w:p>
+            <w:pPr>
+              <w:pStyle w:val="Normal"/>
+              <w:rPr/>
+            </w:pPr>
+            <w:r>
+              <w:rPr>
+                <w:rFonts w:cs="Arial" w:ascii="Arial" w:hAnsi="Arial"/>
+              </w:rPr>
+              <w:t>Gerar Baseline</w:t>
+            </w:r>
+          </w:p>
+        </w:tc>
+      </w:tr>
+      <w:tr>
+        <w:trPr/>
+        <w:tc>
+          <w:tcPr>
+            <w:tcW w:w="2500" w:type="dxa"/>
+            <w:tcBorders/>
+            <w:shd w:color="auto" w:fill="auto" w:val="clear"/>
+            <w:tcMar>
+              <w:left w:w="88" w:type="dxa"/>
+            </w:tcMar>
+          </w:tcPr>
+          <w:p>
+            <w:pPr>
+              <w:pStyle w:val="Normal"/>
+              <w:rPr/>
+            </w:pPr>
+            <w:r>
+              <w:rPr>
+                <w:rFonts w:cs="Arial" w:ascii="Arial" w:hAnsi="Arial"/>
+                <w:b/>
+                <w:bCs/>
+              </w:rPr>
+              <w:t>Responsabilidades</w:t>
+            </w:r>
+          </w:p>
+        </w:tc>
+        <w:tc>
+          <w:tcPr>
+            <w:tcW w:w="7274" w:type="dxa"/>
+            <w:tcBorders/>
+            <w:shd w:color="auto" w:fill="auto" w:val="clear"/>
+            <w:tcMar>
+              <w:left w:w="88" w:type="dxa"/>
+            </w:tcMar>
+          </w:tcPr>
+          <w:p>
+            <w:pPr>
+              <w:pStyle w:val="Normal"/>
+              <w:rPr/>
+            </w:pPr>
+            <w:r>
+              <w:rPr>
+                <w:rFonts w:cs="Arial" w:ascii="Arial" w:hAnsi="Arial"/>
+                <w:b/>
+                <w:bCs/>
+              </w:rPr>
+              <w:t>Realização:</w:t>
+            </w:r>
+            <w:r>
+              <w:rPr>
+                <w:rFonts w:cs="Arial" w:ascii="Arial" w:hAnsi="Arial"/>
+              </w:rPr>
+              <w:t> Gerente de Requisitos</w:t>
+            </w:r>
+          </w:p>
+        </w:tc>
+      </w:tr>
+      <w:tr>
+        <w:trPr/>
+        <w:tc>
+          <w:tcPr>
+            <w:tcW w:w="2500" w:type="dxa"/>
+            <w:tcBorders/>
+            <w:shd w:color="auto" w:fill="auto" w:val="clear"/>
+            <w:tcMar>
+              <w:left w:w="88" w:type="dxa"/>
+            </w:tcMar>
+          </w:tcPr>
+          <w:p>
+            <w:pPr>
+              <w:pStyle w:val="Normal"/>
+              <w:rPr/>
+            </w:pPr>
+            <w:r>
+              <w:rPr>
+                <w:rFonts w:cs="Arial" w:ascii="Arial" w:hAnsi="Arial"/>
+                <w:b/>
+                <w:bCs/>
+              </w:rPr>
+              <w:t>Tarefas</w:t>
+            </w:r>
+          </w:p>
+        </w:tc>
+        <w:tc>
+          <w:tcPr>
+            <w:tcW w:w="7274" w:type="dxa"/>
+            <w:tcBorders/>
+            <w:shd w:color="auto" w:fill="auto" w:val="clear"/>
+            <w:tcMar>
+              <w:left w:w="88" w:type="dxa"/>
+            </w:tcMar>
+          </w:tcPr>
+          <w:p>
+            <w:pPr>
+              <w:pStyle w:val="Normal"/>
+              <w:rPr/>
+            </w:pPr>
+            <w:r>
+              <w:rPr>
+                <w:rFonts w:cs="Arial" w:ascii="Arial" w:hAnsi="Arial"/>
+              </w:rPr>
+              <w:t>1. Registrar todas as diferenças entre a nova baseline e a anterior.</w:t>
+            </w:r>
+          </w:p>
+          <w:p>
+            <w:pPr>
+              <w:pStyle w:val="Normal"/>
+              <w:rPr/>
+            </w:pPr>
+            <w:r>
+              <w:rPr>
+                <w:rFonts w:cs="Arial" w:ascii="Arial" w:hAnsi="Arial"/>
+              </w:rPr>
+              <w:t>2</w:t>
+            </w:r>
+            <w:r>
+              <w:rPr>
+                <w:rFonts w:cs="Arial" w:ascii="Arial" w:hAnsi="Arial"/>
+              </w:rPr>
+              <w:t xml:space="preserve">. </w:t>
+            </w:r>
+            <w:r>
+              <w:rPr>
+                <w:rFonts w:cs="Arial" w:ascii="Arial" w:hAnsi="Arial"/>
+              </w:rPr>
+              <w:t>Criar a baseline com todos os artefatos</w:t>
+            </w:r>
+          </w:p>
+        </w:tc>
+      </w:tr>
+      <w:tr>
+        <w:trPr/>
+        <w:tc>
+          <w:tcPr>
+            <w:tcW w:w="2500" w:type="dxa"/>
+            <w:tcBorders/>
+            <w:shd w:color="auto" w:fill="auto" w:val="clear"/>
+            <w:tcMar>
+              <w:left w:w="88" w:type="dxa"/>
+            </w:tcMar>
+          </w:tcPr>
+          <w:p>
+            <w:pPr>
+              <w:pStyle w:val="Normal"/>
+              <w:rPr/>
+            </w:pPr>
+            <w:r>
+              <w:rPr>
+                <w:rFonts w:cs="Arial" w:ascii="Arial" w:hAnsi="Arial"/>
+                <w:b/>
+                <w:bCs/>
+              </w:rPr>
+              <w:t>Pré-Condições</w:t>
+            </w:r>
+          </w:p>
+        </w:tc>
+        <w:tc>
+          <w:tcPr>
+            <w:tcW w:w="7274" w:type="dxa"/>
+            <w:tcBorders/>
+            <w:shd w:color="auto" w:fill="auto" w:val="clear"/>
+            <w:tcMar>
+              <w:left w:w="88" w:type="dxa"/>
+            </w:tcMar>
+          </w:tcPr>
+          <w:p>
+            <w:pPr>
+              <w:pStyle w:val="Normal"/>
+              <w:rPr/>
+            </w:pPr>
+            <w:r>
+              <w:rPr>
+                <w:rFonts w:cs="Arial" w:ascii="Arial" w:hAnsi="Arial"/>
+              </w:rPr>
+              <w:t xml:space="preserve">A atividade é iniciada após a </w:t>
+            </w:r>
+            <w:r>
+              <w:rPr>
+                <w:rFonts w:cs="Arial" w:ascii="Arial" w:hAnsi="Arial"/>
+              </w:rPr>
+              <w:t>incorporação de artefatos à configuração do software</w:t>
+            </w:r>
+          </w:p>
+        </w:tc>
+      </w:tr>
+      <w:tr>
+        <w:trPr/>
+        <w:tc>
+          <w:tcPr>
+            <w:tcW w:w="2500" w:type="dxa"/>
+            <w:tcBorders/>
+            <w:shd w:color="auto" w:fill="auto" w:val="clear"/>
+            <w:tcMar>
+              <w:left w:w="88" w:type="dxa"/>
+            </w:tcMar>
+          </w:tcPr>
+          <w:p>
+            <w:pPr>
+              <w:pStyle w:val="Normal"/>
+              <w:rPr/>
+            </w:pPr>
+            <w:r>
+              <w:rPr>
+                <w:rFonts w:cs="Arial" w:ascii="Arial" w:hAnsi="Arial"/>
+                <w:b/>
+                <w:bCs/>
+              </w:rPr>
+              <w:t>Entradas</w:t>
+            </w:r>
+          </w:p>
+        </w:tc>
+        <w:tc>
+          <w:tcPr>
+            <w:tcW w:w="7274" w:type="dxa"/>
+            <w:tcBorders/>
+            <w:shd w:color="auto" w:fill="auto" w:val="clear"/>
+            <w:tcMar>
+              <w:left w:w="88" w:type="dxa"/>
+            </w:tcMar>
+          </w:tcPr>
+          <w:p>
+            <w:pPr>
+              <w:pStyle w:val="Normal"/>
+              <w:rPr/>
+            </w:pPr>
+            <w:r>
+              <w:rPr>
+                <w:rFonts w:cs="Arial" w:ascii="Arial" w:hAnsi="Arial"/>
+              </w:rPr>
+              <w:t xml:space="preserve">Documento de Levantamento de Requisitos, </w:t>
+            </w:r>
+            <w:r>
+              <w:rPr>
+                <w:rFonts w:cs="Arial" w:ascii="Arial" w:hAnsi="Arial"/>
+              </w:rPr>
+              <w:t>Documento de Casos de Uso</w:t>
+            </w:r>
+          </w:p>
+        </w:tc>
+      </w:tr>
+      <w:tr>
+        <w:trPr/>
+        <w:tc>
+          <w:tcPr>
+            <w:tcW w:w="2500" w:type="dxa"/>
+            <w:tcBorders/>
+            <w:shd w:color="auto" w:fill="auto" w:val="clear"/>
+            <w:tcMar>
+              <w:left w:w="88" w:type="dxa"/>
+            </w:tcMar>
+          </w:tcPr>
+          <w:p>
+            <w:pPr>
+              <w:pStyle w:val="Normal"/>
+              <w:rPr/>
+            </w:pPr>
+            <w:r>
+              <w:rPr>
+                <w:rFonts w:cs="Arial" w:ascii="Arial" w:hAnsi="Arial"/>
+                <w:b/>
+                <w:bCs/>
+              </w:rPr>
+              <w:t>Critérios de Saída</w:t>
+            </w:r>
+          </w:p>
+        </w:tc>
+        <w:tc>
+          <w:tcPr>
+            <w:tcW w:w="7274" w:type="dxa"/>
+            <w:tcBorders/>
+            <w:shd w:color="auto" w:fill="auto" w:val="clear"/>
+            <w:tcMar>
+              <w:left w:w="88" w:type="dxa"/>
+            </w:tcMar>
+          </w:tcPr>
+          <w:p>
+            <w:pPr>
+              <w:pStyle w:val="Normal"/>
+              <w:rPr/>
+            </w:pPr>
+            <w:r>
+              <w:rPr>
+                <w:rFonts w:cs="Arial" w:ascii="Arial" w:hAnsi="Arial"/>
+              </w:rPr>
+              <w:t>Nenhum critério específico</w:t>
+            </w:r>
+          </w:p>
+        </w:tc>
+      </w:tr>
+      <w:tr>
+        <w:trPr/>
+        <w:tc>
+          <w:tcPr>
+            <w:tcW w:w="2500" w:type="dxa"/>
+            <w:tcBorders/>
+            <w:shd w:color="auto" w:fill="auto" w:val="clear"/>
+            <w:tcMar>
+              <w:left w:w="88" w:type="dxa"/>
+            </w:tcMar>
+          </w:tcPr>
+          <w:p>
+            <w:pPr>
+              <w:pStyle w:val="Normal"/>
+              <w:rPr/>
+            </w:pPr>
+            <w:r>
+              <w:rPr>
+                <w:rFonts w:cs="Arial" w:ascii="Arial" w:hAnsi="Arial"/>
+                <w:b/>
+                <w:bCs/>
+              </w:rPr>
+              <w:t>Produtos</w:t>
+            </w:r>
+          </w:p>
+        </w:tc>
+        <w:tc>
+          <w:tcPr>
+            <w:tcW w:w="7274" w:type="dxa"/>
+            <w:tcBorders/>
+            <w:shd w:color="auto" w:fill="auto" w:val="clear"/>
+            <w:tcMar>
+              <w:left w:w="88" w:type="dxa"/>
+            </w:tcMar>
+          </w:tcPr>
+          <w:p>
+            <w:pPr>
+              <w:pStyle w:val="Normal"/>
+              <w:rPr/>
+            </w:pPr>
+            <w:r>
+              <w:rPr>
+                <w:rFonts w:cs="Arial" w:ascii="Arial" w:hAnsi="Arial"/>
+              </w:rPr>
+              <w:t>Matriz de rastreabilidade de requisitos atualizada.</w:t>
+            </w:r>
+          </w:p>
+        </w:tc>
+      </w:tr>
+      <w:tr>
+        <w:trPr/>
+        <w:tc>
+          <w:tcPr>
+            <w:tcW w:w="2500" w:type="dxa"/>
+            <w:tcBorders/>
+            <w:shd w:color="auto" w:fill="auto" w:val="clear"/>
+            <w:tcMar>
+              <w:left w:w="88" w:type="dxa"/>
+            </w:tcMar>
+          </w:tcPr>
+          <w:p>
+            <w:pPr>
+              <w:pStyle w:val="Normal"/>
+              <w:rPr/>
+            </w:pPr>
+            <w:r>
+              <w:rPr>
+                <w:rFonts w:cs="Arial" w:ascii="Arial" w:hAnsi="Arial"/>
+                <w:b/>
+                <w:bCs/>
+              </w:rPr>
+              <w:t>Ferramentas</w:t>
+            </w:r>
+          </w:p>
+        </w:tc>
+        <w:tc>
+          <w:tcPr>
+            <w:tcW w:w="7274" w:type="dxa"/>
+            <w:tcBorders/>
+            <w:shd w:color="auto" w:fill="auto" w:val="clear"/>
+            <w:tcMar>
+              <w:left w:w="88" w:type="dxa"/>
+            </w:tcMar>
+          </w:tcPr>
+          <w:p>
+            <w:pPr>
+              <w:pStyle w:val="Normal"/>
+              <w:rPr/>
+            </w:pPr>
+            <w:r>
+              <w:rPr>
+                <w:rFonts w:cs="Arial" w:ascii="Arial" w:hAnsi="Arial"/>
+              </w:rPr>
+              <w:t>Ferramentas Office</w:t>
+            </w:r>
+          </w:p>
+        </w:tc>
+      </w:tr>
+    </w:tbl>
+    <w:p>
+      <w:pPr>
+        <w:pStyle w:val="Normal"/>
+        <w:ind w:left="360" w:hanging="0"/>
+        <w:rPr/>
+      </w:pPr>
+      <w:r>
+        <w:rPr/>
+      </w:r>
+    </w:p>
     <w:p>
       <w:pPr>
         <w:pStyle w:val="Normal"/>
@@ -9672,6 +10174,136 @@
       <w:rFonts w:cs="Wingdings"/>
     </w:rPr>
   </w:style>
+  <w:style w:type="character" w:styleId="ListLabel73">
+    <w:name w:val="ListLabel 73"/>
+    <w:qFormat/>
+    <w:rPr>
+      <w:rFonts w:ascii="Arial" w:hAnsi="Arial" w:cs="Symbol"/>
+      <w:b w:val="false"/>
+      <w:sz w:val="22"/>
+    </w:rPr>
+  </w:style>
+  <w:style w:type="character" w:styleId="ListLabel74">
+    <w:name w:val="ListLabel 74"/>
+    <w:qFormat/>
+    <w:rPr>
+      <w:rFonts w:cs="Courier New"/>
+    </w:rPr>
+  </w:style>
+  <w:style w:type="character" w:styleId="ListLabel75">
+    <w:name w:val="ListLabel 75"/>
+    <w:qFormat/>
+    <w:rPr>
+      <w:rFonts w:cs="Wingdings"/>
+    </w:rPr>
+  </w:style>
+  <w:style w:type="character" w:styleId="ListLabel76">
+    <w:name w:val="ListLabel 76"/>
+    <w:qFormat/>
+    <w:rPr>
+      <w:rFonts w:cs="Symbol"/>
+    </w:rPr>
+  </w:style>
+  <w:style w:type="character" w:styleId="ListLabel77">
+    <w:name w:val="ListLabel 77"/>
+    <w:qFormat/>
+    <w:rPr>
+      <w:rFonts w:cs="Courier New"/>
+    </w:rPr>
+  </w:style>
+  <w:style w:type="character" w:styleId="ListLabel78">
+    <w:name w:val="ListLabel 78"/>
+    <w:qFormat/>
+    <w:rPr>
+      <w:rFonts w:cs="Wingdings"/>
+    </w:rPr>
+  </w:style>
+  <w:style w:type="character" w:styleId="ListLabel79">
+    <w:name w:val="ListLabel 79"/>
+    <w:qFormat/>
+    <w:rPr>
+      <w:rFonts w:cs="Symbol"/>
+    </w:rPr>
+  </w:style>
+  <w:style w:type="character" w:styleId="ListLabel80">
+    <w:name w:val="ListLabel 80"/>
+    <w:qFormat/>
+    <w:rPr>
+      <w:rFonts w:cs="Courier New"/>
+    </w:rPr>
+  </w:style>
+  <w:style w:type="character" w:styleId="ListLabel81">
+    <w:name w:val="ListLabel 81"/>
+    <w:qFormat/>
+    <w:rPr>
+      <w:rFonts w:cs="Wingdings"/>
+    </w:rPr>
+  </w:style>
+  <w:style w:type="character" w:styleId="ListLabel82">
+    <w:name w:val="ListLabel 82"/>
+    <w:qFormat/>
+    <w:rPr>
+      <w:rFonts w:ascii="Arial" w:hAnsi="Arial" w:cs="Symbol"/>
+      <w:b w:val="false"/>
+      <w:sz w:val="22"/>
+    </w:rPr>
+  </w:style>
+  <w:style w:type="character" w:styleId="ListLabel83">
+    <w:name w:val="ListLabel 83"/>
+    <w:qFormat/>
+    <w:rPr>
+      <w:rFonts w:cs="Courier New"/>
+    </w:rPr>
+  </w:style>
+  <w:style w:type="character" w:styleId="ListLabel84">
+    <w:name w:val="ListLabel 84"/>
+    <w:qFormat/>
+    <w:rPr>
+      <w:rFonts w:cs="Wingdings"/>
+    </w:rPr>
+  </w:style>
+  <w:style w:type="character" w:styleId="ListLabel85">
+    <w:name w:val="ListLabel 85"/>
+    <w:qFormat/>
+    <w:rPr>
+      <w:rFonts w:cs="Symbol"/>
+    </w:rPr>
+  </w:style>
+  <w:style w:type="character" w:styleId="ListLabel86">
+    <w:name w:val="ListLabel 86"/>
+    <w:qFormat/>
+    <w:rPr>
+      <w:rFonts w:cs="Courier New"/>
+    </w:rPr>
+  </w:style>
+  <w:style w:type="character" w:styleId="ListLabel87">
+    <w:name w:val="ListLabel 87"/>
+    <w:qFormat/>
+    <w:rPr>
+      <w:rFonts w:cs="Wingdings"/>
+    </w:rPr>
+  </w:style>
+  <w:style w:type="character" w:styleId="ListLabel88">
+    <w:name w:val="ListLabel 88"/>
+    <w:qFormat/>
+    <w:rPr>
+      <w:rFonts w:cs="Symbol"/>
+    </w:rPr>
+  </w:style>
+  <w:style w:type="character" w:styleId="ListLabel89">
+    <w:name w:val="ListLabel 89"/>
+    <w:qFormat/>
+    <w:rPr>
+      <w:rFonts w:cs="Courier New"/>
+    </w:rPr>
+  </w:style>
+  <w:style w:type="character" w:styleId="ListLabel90">
+    <w:name w:val="ListLabel 90"/>
+    <w:qFormat/>
+    <w:rPr>
+      <w:rFonts w:cs="Wingdings"/>
+    </w:rPr>
+  </w:style>
   <w:style w:type="paragraph" w:styleId="Ttulo">
     <w:name w:val="Título"/>
     <w:basedOn w:val="Normal"/>

</xml_diff>